<commit_message>
finally finished project !!!! :))))
</commit_message>
<xml_diff>
--- a/dry sivan.docx
+++ b/dry sivan.docx
@@ -1,6 +1,6 @@
 
 <file path=word/document.xml><?xml version="1.0" encoding="utf-8"?>
-<w:document xmlns:wpc="http://schemas.microsoft.com/office/word/2010/wordprocessingCanvas" xmlns:cx="http://schemas.microsoft.com/office/drawing/2014/chartex" xmlns:cx1="http://schemas.microsoft.com/office/drawing/2015/9/8/chartex" xmlns:cx2="http://schemas.microsoft.com/office/drawing/2015/10/21/chartex" xmlns:cx3="http://schemas.microsoft.com/office/drawing/2016/5/9/chartex" xmlns:cx4="http://schemas.microsoft.com/office/drawing/2016/5/10/chartex" xmlns:cx5="http://schemas.microsoft.com/office/drawing/2016/5/11/chartex" xmlns:cx6="http://schemas.microsoft.com/office/drawing/2016/5/12/chartex" xmlns:cx7="http://schemas.microsoft.com/office/drawing/2016/5/13/chartex" xmlns:cx8="http://schemas.microsoft.com/office/drawing/2016/5/14/chartex" xmlns:mc="http://schemas.openxmlformats.org/markup-compatibility/2006" xmlns:aink="http://schemas.microsoft.com/office/drawing/2016/ink" xmlns:am3d="http://schemas.microsoft.com/office/drawing/2017/model3d" xmlns:o="urn:schemas-microsoft-com:office:office" xmlns:r="http://schemas.openxmlformats.org/officeDocument/2006/relationships" xmlns:m="http://schemas.openxmlformats.org/officeDocument/2006/math" xmlns:v="urn:schemas-microsoft-com:vml" xmlns:wp14="http://schemas.microsoft.com/office/word/2010/wordprocessingDrawing" xmlns:wp="http://schemas.openxmlformats.org/drawingml/2006/wordprocessingDrawing" xmlns:w10="urn:schemas-microsoft-com:office:word" xmlns:w="http://schemas.openxmlformats.org/wordprocessingml/2006/main" xmlns:w14="http://schemas.microsoft.com/office/word/2010/wordml" xmlns:w15="http://schemas.microsoft.com/office/word/2012/wordml" xmlns:w16cid="http://schemas.microsoft.com/office/word/2016/wordml/cid" xmlns:w16se="http://schemas.microsoft.com/office/word/2015/wordml/symex" xmlns:wpg="http://schemas.microsoft.com/office/word/2010/wordprocessingGroup" xmlns:wpi="http://schemas.microsoft.com/office/word/2010/wordprocessingInk" xmlns:wne="http://schemas.microsoft.com/office/word/2006/wordml" xmlns:wps="http://schemas.microsoft.com/office/word/2010/wordprocessingShape" mc:Ignorable="w14 w15 w16se w16cid wp14">
+<w:document xmlns:wpc="http://schemas.microsoft.com/office/word/2010/wordprocessingCanvas" xmlns:cx="http://schemas.microsoft.com/office/drawing/2014/chartex" xmlns:cx1="http://schemas.microsoft.com/office/drawing/2015/9/8/chartex" xmlns:cx2="http://schemas.microsoft.com/office/drawing/2015/10/21/chartex" xmlns:cx3="http://schemas.microsoft.com/office/drawing/2016/5/9/chartex" xmlns:cx4="http://schemas.microsoft.com/office/drawing/2016/5/10/chartex" xmlns:cx5="http://schemas.microsoft.com/office/drawing/2016/5/11/chartex" xmlns:cx6="http://schemas.microsoft.com/office/drawing/2016/5/12/chartex" xmlns:cx7="http://schemas.microsoft.com/office/drawing/2016/5/13/chartex" xmlns:cx8="http://schemas.microsoft.com/office/drawing/2016/5/14/chartex" xmlns:mc="http://schemas.openxmlformats.org/markup-compatibility/2006" xmlns:aink="http://schemas.microsoft.com/office/drawing/2016/ink" xmlns:am3d="http://schemas.microsoft.com/office/drawing/2017/model3d" xmlns:o="urn:schemas-microsoft-com:office:office" xmlns:r="http://schemas.openxmlformats.org/officeDocument/2006/relationships" xmlns:m="http://schemas.openxmlformats.org/officeDocument/2006/math" xmlns:v="urn:schemas-microsoft-com:vml" xmlns:wp14="http://schemas.microsoft.com/office/word/2010/wordprocessingDrawing" xmlns:wp="http://schemas.openxmlformats.org/drawingml/2006/wordprocessingDrawing" xmlns:w10="urn:schemas-microsoft-com:office:word" xmlns:w="http://schemas.openxmlformats.org/wordprocessingml/2006/main" xmlns:w14="http://schemas.microsoft.com/office/word/2010/wordml" xmlns:w15="http://schemas.microsoft.com/office/word/2012/wordml" xmlns:w16cex="http://schemas.microsoft.com/office/word/2018/wordml/cex" xmlns:w16cid="http://schemas.microsoft.com/office/word/2016/wordml/cid" xmlns:w16="http://schemas.microsoft.com/office/word/2018/wordml" xmlns:w16se="http://schemas.microsoft.com/office/word/2015/wordml/symex" xmlns:wpg="http://schemas.microsoft.com/office/word/2010/wordprocessingGroup" xmlns:wpi="http://schemas.microsoft.com/office/word/2010/wordprocessingInk" xmlns:wne="http://schemas.microsoft.com/office/word/2006/wordml" xmlns:wps="http://schemas.microsoft.com/office/word/2010/wordprocessingShape" mc:Ignorable="w14 w15 w16se w16cid w16 w16cex wp14">
   <w:body>
     <w:p>
       <w:pPr>
@@ -141,7 +141,7 @@
           <w:noProof/>
         </w:rPr>
         <w:drawing>
-          <wp:inline distT="0" distB="0" distL="0" distR="0" wp14:anchorId="22EF3748" wp14:editId="6A596054">
+          <wp:inline distT="0" distB="0" distL="0" distR="0" wp14:anchorId="4F208010" wp14:editId="2CDDC8DF">
             <wp:extent cx="3324225" cy="1057275"/>
             <wp:effectExtent l="0" t="0" r="9525" b="9525"/>
             <wp:docPr id="1" name="תמונה 1"/>
@@ -1925,7 +1925,7 @@
         </w:rPr>
         <w:lastRenderedPageBreak/>
         <w:drawing>
-          <wp:anchor distT="0" distB="0" distL="114300" distR="114300" simplePos="0" relativeHeight="251684864" behindDoc="1" locked="0" layoutInCell="1" allowOverlap="1" wp14:anchorId="18C39DD9">
+          <wp:anchor distT="0" distB="0" distL="114300" distR="114300" simplePos="0" relativeHeight="251684864" behindDoc="1" locked="0" layoutInCell="1" allowOverlap="1" wp14:anchorId="536FCB6F" wp14:editId="02DC328D">
             <wp:simplePos x="0" y="0"/>
             <wp:positionH relativeFrom="column">
               <wp:posOffset>2161540</wp:posOffset>
@@ -1997,7 +1997,7 @@
           <w:rtl/>
         </w:rPr>
         <w:drawing>
-          <wp:anchor distT="0" distB="0" distL="114300" distR="114300" simplePos="0" relativeHeight="251683840" behindDoc="1" locked="0" layoutInCell="1" allowOverlap="1" wp14:anchorId="722408E0">
+          <wp:anchor distT="0" distB="0" distL="114300" distR="114300" simplePos="0" relativeHeight="251683840" behindDoc="1" locked="0" layoutInCell="1" allowOverlap="1" wp14:anchorId="548BFACD" wp14:editId="1921716E">
             <wp:simplePos x="0" y="0"/>
             <wp:positionH relativeFrom="column">
               <wp:posOffset>647700</wp:posOffset>
@@ -2069,7 +2069,7 @@
           <w:rtl/>
         </w:rPr>
         <w:drawing>
-          <wp:anchor distT="0" distB="0" distL="114300" distR="114300" simplePos="0" relativeHeight="251682816" behindDoc="1" locked="0" layoutInCell="1" allowOverlap="1" wp14:anchorId="326DF0CD">
+          <wp:anchor distT="0" distB="0" distL="114300" distR="114300" simplePos="0" relativeHeight="251682816" behindDoc="1" locked="0" layoutInCell="1" allowOverlap="1" wp14:anchorId="3309431B" wp14:editId="05603ADA">
             <wp:simplePos x="0" y="0"/>
             <wp:positionH relativeFrom="column">
               <wp:posOffset>3666490</wp:posOffset>
@@ -2681,7 +2681,7 @@
             <w:sz w:val="24"/>
             <w:szCs w:val="24"/>
           </w:rPr>
-          <m:t>m=1,2,3,5,10</m:t>
+          <m:t>m=1,2,3,5</m:t>
         </m:r>
       </m:oMath>
       <w:r>
@@ -2945,7 +2945,7 @@
           <w:noProof/>
         </w:rPr>
         <w:drawing>
-          <wp:inline distT="0" distB="0" distL="0" distR="0" wp14:anchorId="6798DC38" wp14:editId="6ECC1A9B">
+          <wp:inline distT="0" distB="0" distL="0" distR="0" wp14:anchorId="57BE8114" wp14:editId="426ACBD6">
             <wp:extent cx="1847850" cy="342900"/>
             <wp:effectExtent l="0" t="0" r="0" b="0"/>
             <wp:docPr id="15" name="תמונה 15"/>
@@ -3056,7 +3056,7 @@
           <w:noProof/>
         </w:rPr>
         <w:drawing>
-          <wp:inline distT="0" distB="0" distL="0" distR="0" wp14:anchorId="740830CE" wp14:editId="79453D34">
+          <wp:inline distT="0" distB="0" distL="0" distR="0" wp14:anchorId="161A95FB" wp14:editId="14F86B5E">
             <wp:extent cx="1485900" cy="247650"/>
             <wp:effectExtent l="0" t="0" r="0" b="0"/>
             <wp:docPr id="40" name="תמונה 40"/>
@@ -3354,7 +3354,7 @@
         </w:rPr>
         <w:lastRenderedPageBreak/>
         <w:drawing>
-          <wp:anchor distT="0" distB="0" distL="114300" distR="114300" simplePos="0" relativeHeight="251685888" behindDoc="1" locked="0" layoutInCell="1" allowOverlap="1" wp14:anchorId="5A9B5871">
+          <wp:anchor distT="0" distB="0" distL="114300" distR="114300" simplePos="0" relativeHeight="251685888" behindDoc="1" locked="0" layoutInCell="1" allowOverlap="1" wp14:anchorId="193BBCEF" wp14:editId="23CBD0C0">
             <wp:simplePos x="0" y="0"/>
             <wp:positionH relativeFrom="margin">
               <wp:posOffset>1181100</wp:posOffset>
@@ -3429,7 +3429,7 @@
           <w:noProof/>
         </w:rPr>
         <w:drawing>
-          <wp:anchor distT="0" distB="0" distL="114300" distR="114300" simplePos="0" relativeHeight="251664384" behindDoc="1" locked="0" layoutInCell="1" allowOverlap="1" wp14:anchorId="76E6BD3E">
+          <wp:anchor distT="0" distB="0" distL="114300" distR="114300" simplePos="0" relativeHeight="251664384" behindDoc="1" locked="0" layoutInCell="1" allowOverlap="1" wp14:anchorId="5D142ADE" wp14:editId="69BD6DAC">
             <wp:simplePos x="0" y="0"/>
             <wp:positionH relativeFrom="column">
               <wp:posOffset>3375061</wp:posOffset>
@@ -4566,7 +4566,27 @@
           <w:szCs w:val="24"/>
           <w:rtl/>
         </w:rPr>
-        <w:t xml:space="preserve"> וקיבלתי את ה-</w:t>
+        <w:t xml:space="preserve"> וקיבל</w:t>
+      </w:r>
+      <w:proofErr w:type="spellStart"/>
+      <w:r>
+        <w:rPr>
+          <w:rFonts w:eastAsiaTheme="minorEastAsia" w:cstheme="minorHAnsi" w:hint="cs"/>
+          <w:sz w:val="24"/>
+          <w:szCs w:val="24"/>
+          <w:rtl/>
+        </w:rPr>
+        <w:t>תי</w:t>
+      </w:r>
+      <w:proofErr w:type="spellEnd"/>
+      <w:r>
+        <w:rPr>
+          <w:rFonts w:eastAsiaTheme="minorEastAsia" w:cstheme="minorHAnsi" w:hint="cs"/>
+          <w:sz w:val="24"/>
+          <w:szCs w:val="24"/>
+          <w:rtl/>
+        </w:rPr>
+        <w:t xml:space="preserve"> את ה-</w:t>
       </w:r>
       <m:oMath>
         <m:r>
@@ -4622,27 +4642,25 @@
           <w:szCs w:val="24"/>
           <w:rtl/>
         </w:rPr>
-        <w:t xml:space="preserve">כמובן שפרמטרים אלו יהיו מדויקים יותר עבור סט דאטה גדול יותר, אך במסגרת הדאטה הניתן אלו הם הפרמטרים </w:t>
-      </w:r>
-      <w:proofErr w:type="spellStart"/>
-      <w:r>
-        <w:rPr>
-          <w:rFonts w:eastAsiaTheme="minorEastAsia" w:cstheme="minorHAnsi" w:hint="cs"/>
-          <w:sz w:val="24"/>
-          <w:szCs w:val="24"/>
-          <w:rtl/>
-        </w:rPr>
-        <w:t>המיטבים</w:t>
-      </w:r>
-      <w:proofErr w:type="spellEnd"/>
-      <w:r>
-        <w:rPr>
-          <w:rFonts w:eastAsiaTheme="minorEastAsia" w:cstheme="minorHAnsi" w:hint="cs"/>
-          <w:sz w:val="24"/>
-          <w:szCs w:val="24"/>
-          <w:rtl/>
-        </w:rPr>
-        <w:t xml:space="preserve">. </w:t>
+        <w:t>כמובן שפרמטרים אלו יהיו מדויקים יותר עבור סט דאטה גדול יותר, אך במסגרת הדאטה הניתן אלו הם הפרמטרים המיטב</w:t>
+      </w:r>
+      <w:r>
+        <w:rPr>
+          <w:rFonts w:eastAsiaTheme="minorEastAsia" w:cstheme="minorHAnsi" w:hint="cs"/>
+          <w:sz w:val="24"/>
+          <w:szCs w:val="24"/>
+          <w:rtl/>
+        </w:rPr>
+        <w:t>י</w:t>
+      </w:r>
+      <w:r>
+        <w:rPr>
+          <w:rFonts w:eastAsiaTheme="minorEastAsia" w:cstheme="minorHAnsi" w:hint="cs"/>
+          <w:sz w:val="24"/>
+          <w:szCs w:val="24"/>
+          <w:rtl/>
+        </w:rPr>
+        <w:t xml:space="preserve">ים. </w:t>
       </w:r>
       <w:r>
         <w:rPr>
@@ -5066,18 +5084,26 @@
         </w:rPr>
         <w:lastRenderedPageBreak/>
         <w:drawing>
-          <wp:anchor distT="0" distB="0" distL="114300" distR="114300" simplePos="0" relativeHeight="251697152" behindDoc="0" locked="0" layoutInCell="1" allowOverlap="1" wp14:anchorId="37489877">
+          <wp:anchor distT="0" distB="0" distL="114300" distR="114300" simplePos="0" relativeHeight="251707392" behindDoc="1" locked="0" layoutInCell="1" allowOverlap="1" wp14:anchorId="26FAE43C" wp14:editId="7466F7A9">
             <wp:simplePos x="0" y="0"/>
             <wp:positionH relativeFrom="column">
-              <wp:posOffset>2797810</wp:posOffset>
+              <wp:posOffset>3691255</wp:posOffset>
             </wp:positionH>
             <wp:positionV relativeFrom="paragraph">
-              <wp:posOffset>2364105</wp:posOffset>
+              <wp:posOffset>4083050</wp:posOffset>
             </wp:positionV>
-            <wp:extent cx="1687830" cy="1774190"/>
-            <wp:effectExtent l="0" t="0" r="7620" b="0"/>
-            <wp:wrapSquare wrapText="bothSides"/>
-            <wp:docPr id="8" name="תמונה 8"/>
+            <wp:extent cx="2210435" cy="2184400"/>
+            <wp:effectExtent l="0" t="0" r="0" b="6350"/>
+            <wp:wrapTight wrapText="bothSides">
+              <wp:wrapPolygon edited="0">
+                <wp:start x="0" y="0"/>
+                <wp:lineTo x="0" y="21474"/>
+                <wp:lineTo x="21408" y="21474"/>
+                <wp:lineTo x="21408" y="0"/>
+                <wp:lineTo x="0" y="0"/>
+              </wp:wrapPolygon>
+            </wp:wrapTight>
+            <wp:docPr id="23" name="תמונה 23"/>
             <wp:cNvGraphicFramePr>
               <a:graphicFrameLocks xmlns:a="http://schemas.openxmlformats.org/drawingml/2006/main" noChangeAspect="1"/>
             </wp:cNvGraphicFramePr>
@@ -5089,7 +5115,7 @@
                     <pic:cNvPicPr/>
                   </pic:nvPicPr>
                   <pic:blipFill>
-                    <a:blip r:embed="rId14" cstate="print">
+                    <a:blip r:embed="rId14">
                       <a:extLst>
                         <a:ext uri="{28A0092B-C50C-407E-A947-70E740481C1C}">
                           <a14:useLocalDpi xmlns:a14="http://schemas.microsoft.com/office/drawing/2010/main" val="0"/>
@@ -5103,7 +5129,7 @@
                   <pic:spPr>
                     <a:xfrm>
                       <a:off x="0" y="0"/>
-                      <a:ext cx="1687830" cy="1774190"/>
+                      <a:ext cx="2210435" cy="2184400"/>
                     </a:xfrm>
                     <a:prstGeom prst="rect">
                       <a:avLst/>
@@ -5112,10 +5138,10 @@
                 </pic:pic>
               </a:graphicData>
             </a:graphic>
-            <wp14:sizeRelH relativeFrom="page">
+            <wp14:sizeRelH relativeFrom="margin">
               <wp14:pctWidth>0</wp14:pctWidth>
             </wp14:sizeRelH>
-            <wp14:sizeRelV relativeFrom="page">
+            <wp14:sizeRelV relativeFrom="margin">
               <wp14:pctHeight>0</wp14:pctHeight>
             </wp14:sizeRelV>
           </wp:anchor>
@@ -5126,26 +5152,26 @@
           <w:noProof/>
         </w:rPr>
         <w:drawing>
-          <wp:anchor distT="0" distB="0" distL="114300" distR="114300" simplePos="0" relativeHeight="251696128" behindDoc="1" locked="0" layoutInCell="1" allowOverlap="1" wp14:anchorId="2949D35B">
+          <wp:anchor distT="0" distB="0" distL="114300" distR="114300" simplePos="0" relativeHeight="251705344" behindDoc="1" locked="0" layoutInCell="1" allowOverlap="1" wp14:anchorId="6E320EED" wp14:editId="51DC18DC">
             <wp:simplePos x="0" y="0"/>
             <wp:positionH relativeFrom="column">
-              <wp:posOffset>4512310</wp:posOffset>
+              <wp:posOffset>1123950</wp:posOffset>
             </wp:positionH>
             <wp:positionV relativeFrom="paragraph">
-              <wp:posOffset>2616200</wp:posOffset>
+              <wp:posOffset>3867150</wp:posOffset>
             </wp:positionV>
-            <wp:extent cx="1438275" cy="1478280"/>
-            <wp:effectExtent l="0" t="0" r="9525" b="7620"/>
+            <wp:extent cx="2397125" cy="2548255"/>
+            <wp:effectExtent l="0" t="0" r="3175" b="4445"/>
             <wp:wrapTight wrapText="bothSides">
               <wp:wrapPolygon edited="0">
                 <wp:start x="0" y="0"/>
-                <wp:lineTo x="0" y="21433"/>
-                <wp:lineTo x="21457" y="21433"/>
+                <wp:lineTo x="0" y="21476"/>
+                <wp:lineTo x="21457" y="21476"/>
                 <wp:lineTo x="21457" y="0"/>
                 <wp:lineTo x="0" y="0"/>
               </wp:wrapPolygon>
             </wp:wrapTight>
-            <wp:docPr id="5" name="תמונה 5"/>
+            <wp:docPr id="7" name="תמונה 7"/>
             <wp:cNvGraphicFramePr>
               <a:graphicFrameLocks xmlns:a="http://schemas.openxmlformats.org/drawingml/2006/main" noChangeAspect="1"/>
             </wp:cNvGraphicFramePr>
@@ -5157,7 +5183,7 @@
                     <pic:cNvPicPr/>
                   </pic:nvPicPr>
                   <pic:blipFill>
-                    <a:blip r:embed="rId15" cstate="print">
+                    <a:blip r:embed="rId15">
                       <a:extLst>
                         <a:ext uri="{28A0092B-C50C-407E-A947-70E740481C1C}">
                           <a14:useLocalDpi xmlns:a14="http://schemas.microsoft.com/office/drawing/2010/main" val="0"/>
@@ -5171,7 +5197,7 @@
                   <pic:spPr>
                     <a:xfrm>
                       <a:off x="0" y="0"/>
-                      <a:ext cx="1438275" cy="1478280"/>
+                      <a:ext cx="2397125" cy="2548255"/>
                     </a:xfrm>
                     <a:prstGeom prst="rect">
                       <a:avLst/>
@@ -5180,10 +5206,10 @@
                 </pic:pic>
               </a:graphicData>
             </a:graphic>
-            <wp14:sizeRelH relativeFrom="page">
+            <wp14:sizeRelH relativeFrom="margin">
               <wp14:pctWidth>0</wp14:pctWidth>
             </wp14:sizeRelH>
-            <wp14:sizeRelV relativeFrom="page">
+            <wp14:sizeRelV relativeFrom="margin">
               <wp14:pctHeight>0</wp14:pctHeight>
             </wp14:sizeRelV>
           </wp:anchor>
@@ -5194,26 +5220,26 @@
           <w:noProof/>
         </w:rPr>
         <w:drawing>
-          <wp:anchor distT="0" distB="0" distL="114300" distR="114300" simplePos="0" relativeHeight="251695104" behindDoc="1" locked="0" layoutInCell="1" allowOverlap="1" wp14:anchorId="402ABA66">
+          <wp:anchor distT="0" distB="0" distL="114300" distR="114300" simplePos="0" relativeHeight="251706368" behindDoc="1" locked="0" layoutInCell="1" allowOverlap="1" wp14:anchorId="1A2A8E9F" wp14:editId="2AF200BF">
             <wp:simplePos x="0" y="0"/>
             <wp:positionH relativeFrom="column">
-              <wp:posOffset>4639310</wp:posOffset>
+              <wp:posOffset>3956050</wp:posOffset>
             </wp:positionH>
             <wp:positionV relativeFrom="paragraph">
-              <wp:posOffset>1011555</wp:posOffset>
+              <wp:posOffset>1091565</wp:posOffset>
             </wp:positionV>
-            <wp:extent cx="1315085" cy="1334770"/>
-            <wp:effectExtent l="0" t="0" r="0" b="0"/>
+            <wp:extent cx="2066925" cy="2164080"/>
+            <wp:effectExtent l="0" t="0" r="9525" b="7620"/>
             <wp:wrapTight wrapText="bothSides">
               <wp:wrapPolygon edited="0">
                 <wp:start x="0" y="0"/>
-                <wp:lineTo x="0" y="21271"/>
-                <wp:lineTo x="21277" y="21271"/>
-                <wp:lineTo x="21277" y="0"/>
+                <wp:lineTo x="0" y="21486"/>
+                <wp:lineTo x="21500" y="21486"/>
+                <wp:lineTo x="21500" y="0"/>
                 <wp:lineTo x="0" y="0"/>
               </wp:wrapPolygon>
             </wp:wrapTight>
-            <wp:docPr id="4" name="תמונה 4"/>
+            <wp:docPr id="9" name="תמונה 9"/>
             <wp:cNvGraphicFramePr>
               <a:graphicFrameLocks xmlns:a="http://schemas.openxmlformats.org/drawingml/2006/main" noChangeAspect="1"/>
             </wp:cNvGraphicFramePr>
@@ -5225,7 +5251,7 @@
                     <pic:cNvPicPr/>
                   </pic:nvPicPr>
                   <pic:blipFill>
-                    <a:blip r:embed="rId16" cstate="print">
+                    <a:blip r:embed="rId16">
                       <a:extLst>
                         <a:ext uri="{28A0092B-C50C-407E-A947-70E740481C1C}">
                           <a14:useLocalDpi xmlns:a14="http://schemas.microsoft.com/office/drawing/2010/main" val="0"/>
@@ -5239,7 +5265,7 @@
                   <pic:spPr>
                     <a:xfrm>
                       <a:off x="0" y="0"/>
-                      <a:ext cx="1315085" cy="1334770"/>
+                      <a:ext cx="2066925" cy="2164080"/>
                     </a:xfrm>
                     <a:prstGeom prst="rect">
                       <a:avLst/>
@@ -5248,6 +5274,12 @@
                 </pic:pic>
               </a:graphicData>
             </a:graphic>
+            <wp14:sizeRelH relativeFrom="margin">
+              <wp14:pctWidth>0</wp14:pctWidth>
+            </wp14:sizeRelH>
+            <wp14:sizeRelV relativeFrom="margin">
+              <wp14:pctHeight>0</wp14:pctHeight>
+            </wp14:sizeRelV>
           </wp:anchor>
         </w:drawing>
       </w:r>
@@ -5373,7 +5405,7 @@
             <w:sz w:val="24"/>
             <w:szCs w:val="24"/>
           </w:rPr>
-          <m:t>x≥1</m:t>
+          <m:t>y≥1.5</m:t>
         </m:r>
       </m:oMath>
       <w:r>
@@ -5383,7 +5415,16 @@
           <w:szCs w:val="24"/>
           <w:rtl/>
         </w:rPr>
-        <w:t xml:space="preserve">. עבור קבוצת האימון  </w:t>
+        <w:t>. עבור קבוצת האימון</w:t>
+      </w:r>
+      <w:r>
+        <w:rPr>
+          <w:rFonts w:eastAsiaTheme="minorEastAsia" w:cstheme="minorHAnsi"/>
+          <w:sz w:val="24"/>
+          <w:szCs w:val="24"/>
+          <w:rtl/>
+        </w:rPr>
+        <w:br/>
       </w:r>
       <m:oMath>
         <m:r>
@@ -5394,58 +5435,13 @@
           </w:rPr>
           <m:t>D=</m:t>
         </m:r>
-        <m:d>
-          <m:dPr>
-            <m:begChr m:val="{"/>
-            <m:ctrlPr>
-              <w:rPr>
-                <w:rFonts w:ascii="Cambria Math" w:eastAsiaTheme="minorEastAsia" w:hAnsi="Cambria Math" w:cstheme="minorHAnsi"/>
-                <w:i/>
-                <w:sz w:val="24"/>
-                <w:szCs w:val="24"/>
-              </w:rPr>
-            </m:ctrlPr>
-          </m:dPr>
-          <m:e>
-            <m:d>
-              <m:dPr>
-                <m:ctrlPr>
-                  <w:rPr>
-                    <w:rFonts w:ascii="Cambria Math" w:eastAsiaTheme="minorEastAsia" w:hAnsi="Cambria Math" w:cstheme="minorHAnsi"/>
-                    <w:i/>
-                    <w:sz w:val="24"/>
-                    <w:szCs w:val="24"/>
-                  </w:rPr>
-                </m:ctrlPr>
-              </m:dPr>
-              <m:e>
-                <m:r>
-                  <w:rPr>
-                    <w:rFonts w:ascii="Cambria Math" w:eastAsiaTheme="minorEastAsia" w:hAnsi="Cambria Math" w:cstheme="minorHAnsi"/>
-                    <w:sz w:val="24"/>
-                    <w:szCs w:val="24"/>
-                  </w:rPr>
-                  <m:t>2,2</m:t>
-                </m:r>
-              </m:e>
-            </m:d>
-            <m:r>
-              <w:rPr>
-                <w:rFonts w:ascii="Cambria Math" w:eastAsiaTheme="minorEastAsia" w:hAnsi="Cambria Math" w:cstheme="minorHAnsi"/>
-                <w:sz w:val="24"/>
-                <w:szCs w:val="24"/>
-              </w:rPr>
-              <m:t>,+</m:t>
-            </m:r>
-          </m:e>
-        </m:d>
         <m:r>
           <w:rPr>
             <w:rFonts w:ascii="Cambria Math" w:eastAsiaTheme="minorEastAsia" w:hAnsi="Cambria Math" w:cstheme="minorHAnsi"/>
             <w:sz w:val="24"/>
             <w:szCs w:val="24"/>
           </w:rPr>
-          <m:t>,</m:t>
+          <m:t>{</m:t>
         </m:r>
         <m:d>
           <m:dPr>
@@ -5549,6 +5545,44 @@
             <w:sz w:val="24"/>
             <w:szCs w:val="24"/>
           </w:rPr>
+          <m:t>,(</m:t>
+        </m:r>
+        <m:d>
+          <m:dPr>
+            <m:ctrlPr>
+              <w:rPr>
+                <w:rFonts w:ascii="Cambria Math" w:eastAsiaTheme="minorEastAsia" w:hAnsi="Cambria Math" w:cstheme="minorHAnsi"/>
+                <w:i/>
+                <w:sz w:val="24"/>
+                <w:szCs w:val="24"/>
+              </w:rPr>
+            </m:ctrlPr>
+          </m:dPr>
+          <m:e>
+            <m:r>
+              <w:rPr>
+                <w:rFonts w:ascii="Cambria Math" w:eastAsiaTheme="minorEastAsia" w:hAnsi="Cambria Math" w:cstheme="minorHAnsi"/>
+                <w:sz w:val="24"/>
+                <w:szCs w:val="24"/>
+              </w:rPr>
+              <m:t>2,2</m:t>
+            </m:r>
+          </m:e>
+        </m:d>
+        <m:r>
+          <w:rPr>
+            <w:rFonts w:ascii="Cambria Math" w:eastAsiaTheme="minorEastAsia" w:hAnsi="Cambria Math" w:cstheme="minorHAnsi"/>
+            <w:sz w:val="24"/>
+            <w:szCs w:val="24"/>
+          </w:rPr>
+          <m:t>,+)</m:t>
+        </m:r>
+        <m:r>
+          <w:rPr>
+            <w:rFonts w:ascii="Cambria Math" w:eastAsiaTheme="minorEastAsia" w:hAnsi="Cambria Math" w:cstheme="minorHAnsi"/>
+            <w:sz w:val="24"/>
+            <w:szCs w:val="24"/>
+          </w:rPr>
           <m:t>}</m:t>
         </m:r>
       </m:oMath>
@@ -5671,12 +5705,120 @@
       </w:r>
       <w:r>
         <w:rPr>
+          <w:rFonts w:eastAsiaTheme="minorEastAsia" w:cstheme="minorHAnsi"/>
+          <w:sz w:val="24"/>
+          <w:szCs w:val="24"/>
+          <w:rtl/>
+        </w:rPr>
+        <w:br/>
+      </w:r>
+      <w:r>
+        <w:rPr>
+          <w:rFonts w:eastAsiaTheme="minorEastAsia" w:cstheme="minorHAnsi"/>
+          <w:sz w:val="24"/>
+          <w:szCs w:val="24"/>
+          <w:rtl/>
+        </w:rPr>
+        <w:br/>
+      </w:r>
+      <w:r>
+        <w:rPr>
+          <w:rFonts w:eastAsiaTheme="minorEastAsia" w:cstheme="minorHAnsi"/>
+          <w:sz w:val="24"/>
+          <w:szCs w:val="24"/>
+          <w:rtl/>
+        </w:rPr>
+        <w:br/>
+      </w:r>
+      <w:r>
+        <w:rPr>
+          <w:rFonts w:eastAsiaTheme="minorEastAsia" w:cstheme="minorHAnsi"/>
+          <w:sz w:val="24"/>
+          <w:szCs w:val="24"/>
+          <w:rtl/>
+        </w:rPr>
+        <w:br/>
+      </w:r>
+      <w:r>
+        <w:rPr>
+          <w:rFonts w:eastAsiaTheme="minorEastAsia" w:cstheme="minorHAnsi"/>
+          <w:sz w:val="24"/>
+          <w:szCs w:val="24"/>
+          <w:rtl/>
+        </w:rPr>
+        <w:br/>
+      </w:r>
+      <w:r>
+        <w:rPr>
           <w:rFonts w:eastAsiaTheme="minorEastAsia" w:cstheme="minorHAnsi" w:hint="cs"/>
           <w:sz w:val="24"/>
           <w:szCs w:val="24"/>
           <w:rtl/>
         </w:rPr>
         <w:t xml:space="preserve">ומסווגים - </w:t>
+      </w:r>
+      <w:r>
+        <w:rPr>
+          <w:rFonts w:eastAsiaTheme="minorEastAsia" w:cstheme="minorHAnsi"/>
+          <w:sz w:val="24"/>
+          <w:szCs w:val="24"/>
+          <w:rtl/>
+        </w:rPr>
+        <w:br/>
+      </w:r>
+      <w:r>
+        <w:rPr>
+          <w:rFonts w:eastAsiaTheme="minorEastAsia" w:cstheme="minorHAnsi"/>
+          <w:sz w:val="24"/>
+          <w:szCs w:val="24"/>
+          <w:rtl/>
+        </w:rPr>
+        <w:br/>
+      </w:r>
+      <w:r>
+        <w:rPr>
+          <w:rFonts w:eastAsiaTheme="minorEastAsia" w:cstheme="minorHAnsi"/>
+          <w:sz w:val="24"/>
+          <w:szCs w:val="24"/>
+          <w:rtl/>
+        </w:rPr>
+        <w:br/>
+      </w:r>
+      <w:r>
+        <w:rPr>
+          <w:rFonts w:eastAsiaTheme="minorEastAsia" w:cstheme="minorHAnsi"/>
+          <w:sz w:val="24"/>
+          <w:szCs w:val="24"/>
+          <w:rtl/>
+        </w:rPr>
+        <w:br/>
+      </w:r>
+      <w:r>
+        <w:rPr>
+          <w:rFonts w:eastAsiaTheme="minorEastAsia" w:cstheme="minorHAnsi"/>
+          <w:sz w:val="24"/>
+          <w:szCs w:val="24"/>
+          <w:rtl/>
+        </w:rPr>
+        <w:br/>
+      </w:r>
+      <w:r>
+        <w:rPr>
+          <w:rFonts w:eastAsiaTheme="minorEastAsia" w:cstheme="minorHAnsi"/>
+          <w:sz w:val="24"/>
+          <w:szCs w:val="24"/>
+          <w:rtl/>
+        </w:rPr>
+        <w:br/>
+      </w:r>
+      <w:r>
+        <w:rPr>
+          <w:rFonts w:eastAsiaTheme="minorEastAsia" w:cstheme="minorHAnsi"/>
+          <w:sz w:val="24"/>
+          <w:szCs w:val="24"/>
+          <w:rtl/>
+        </w:rPr>
+        <w:br/>
       </w:r>
       <w:r>
         <w:rPr>
@@ -5796,7 +5938,7 @@
                 <w:sz w:val="24"/>
                 <w:szCs w:val="24"/>
               </w:rPr>
-              <m:t>2,-1000</m:t>
+              <m:t>-1000,2</m:t>
             </m:r>
           </m:e>
         </m:d>
@@ -6079,105 +6221,7 @@
           <w:szCs w:val="24"/>
           <w:rtl/>
         </w:rPr>
-        <w:br/>
-      </w:r>
-      <w:r>
-        <w:rPr>
-          <w:rFonts w:eastAsiaTheme="minorEastAsia" w:cstheme="minorHAnsi"/>
-          <w:sz w:val="24"/>
-          <w:szCs w:val="24"/>
-          <w:rtl/>
-        </w:rPr>
-        <w:br/>
-      </w:r>
-      <w:r>
-        <w:rPr>
-          <w:rFonts w:eastAsiaTheme="minorEastAsia" w:cstheme="minorHAnsi"/>
-          <w:sz w:val="24"/>
-          <w:szCs w:val="24"/>
-          <w:rtl/>
-        </w:rPr>
-        <w:br/>
-      </w:r>
-      <w:r>
-        <w:rPr>
-          <w:rFonts w:eastAsiaTheme="minorEastAsia" w:cstheme="minorHAnsi"/>
-          <w:sz w:val="24"/>
-          <w:szCs w:val="24"/>
-          <w:rtl/>
-        </w:rPr>
-        <w:br/>
-      </w:r>
-      <w:r>
-        <w:rPr>
-          <w:rFonts w:eastAsiaTheme="minorEastAsia" w:cstheme="minorHAnsi"/>
-          <w:sz w:val="24"/>
-          <w:szCs w:val="24"/>
-          <w:rtl/>
-        </w:rPr>
-        <w:br/>
-      </w:r>
-      <w:r>
-        <w:rPr>
-          <w:rFonts w:eastAsiaTheme="minorEastAsia" w:cstheme="minorHAnsi"/>
-          <w:sz w:val="24"/>
-          <w:szCs w:val="24"/>
-          <w:rtl/>
-        </w:rPr>
-        <w:br/>
-      </w:r>
-      <w:r>
-        <w:rPr>
-          <w:rFonts w:eastAsiaTheme="minorEastAsia" w:cstheme="minorHAnsi"/>
-          <w:sz w:val="24"/>
-          <w:szCs w:val="24"/>
-          <w:rtl/>
-        </w:rPr>
-        <w:br/>
-      </w:r>
-      <w:r>
-        <w:rPr>
-          <w:rFonts w:eastAsiaTheme="minorEastAsia" w:cstheme="minorHAnsi"/>
-          <w:sz w:val="24"/>
-          <w:szCs w:val="24"/>
-          <w:rtl/>
-        </w:rPr>
-        <w:br/>
-      </w:r>
-      <w:r>
-        <w:rPr>
-          <w:rFonts w:eastAsiaTheme="minorEastAsia" w:cstheme="minorHAnsi"/>
-          <w:sz w:val="24"/>
-          <w:szCs w:val="24"/>
-          <w:rtl/>
-        </w:rPr>
-        <w:br/>
-      </w:r>
-      <w:r>
-        <w:rPr>
-          <w:rFonts w:eastAsiaTheme="minorEastAsia" w:cstheme="minorHAnsi"/>
-          <w:sz w:val="24"/>
-          <w:szCs w:val="24"/>
-          <w:rtl/>
-        </w:rPr>
-        <w:br/>
-      </w:r>
-      <w:r>
-        <w:rPr>
-          <w:rFonts w:eastAsiaTheme="minorEastAsia" w:cstheme="minorHAnsi"/>
-          <w:sz w:val="24"/>
-          <w:szCs w:val="24"/>
-          <w:rtl/>
-        </w:rPr>
-        <w:br/>
-      </w:r>
-      <w:r>
-        <w:rPr>
-          <w:rFonts w:eastAsiaTheme="minorEastAsia" w:cstheme="minorHAnsi"/>
-          <w:sz w:val="24"/>
-          <w:szCs w:val="24"/>
-          <w:rtl/>
-        </w:rPr>
+        <w:lastRenderedPageBreak/>
         <w:br/>
       </w:r>
       <w:r>
@@ -6189,7 +6233,6 @@
           <w:szCs w:val="24"/>
           <w:rtl/>
         </w:rPr>
-        <w:lastRenderedPageBreak/>
         <w:t xml:space="preserve">ב. </w:t>
       </w:r>
       <w:r>
@@ -6292,6 +6335,58 @@
                     <w:sz w:val="24"/>
                     <w:szCs w:val="24"/>
                   </w:rPr>
+                  <m:t>0,-2</m:t>
+                </m:r>
+              </m:e>
+            </m:d>
+            <m:r>
+              <w:rPr>
+                <w:rFonts w:ascii="Cambria Math" w:eastAsiaTheme="minorEastAsia" w:hAnsi="Cambria Math" w:cstheme="minorHAnsi"/>
+                <w:sz w:val="24"/>
+                <w:szCs w:val="24"/>
+              </w:rPr>
+              <m:t>,-</m:t>
+            </m:r>
+          </m:e>
+        </m:d>
+        <m:r>
+          <w:rPr>
+            <w:rFonts w:ascii="Cambria Math" w:eastAsiaTheme="minorEastAsia" w:hAnsi="Cambria Math" w:cstheme="minorHAnsi"/>
+            <w:sz w:val="24"/>
+            <w:szCs w:val="24"/>
+          </w:rPr>
+          <m:t>,</m:t>
+        </m:r>
+        <m:d>
+          <m:dPr>
+            <m:ctrlPr>
+              <w:rPr>
+                <w:rFonts w:ascii="Cambria Math" w:eastAsiaTheme="minorEastAsia" w:hAnsi="Cambria Math" w:cstheme="minorHAnsi"/>
+                <w:i/>
+                <w:sz w:val="24"/>
+                <w:szCs w:val="24"/>
+              </w:rPr>
+            </m:ctrlPr>
+          </m:dPr>
+          <m:e>
+            <m:d>
+              <m:dPr>
+                <m:ctrlPr>
+                  <w:rPr>
+                    <w:rFonts w:ascii="Cambria Math" w:eastAsiaTheme="minorEastAsia" w:hAnsi="Cambria Math" w:cstheme="minorHAnsi"/>
+                    <w:i/>
+                    <w:sz w:val="24"/>
+                    <w:szCs w:val="24"/>
+                  </w:rPr>
+                </m:ctrlPr>
+              </m:dPr>
+              <m:e>
+                <m:r>
+                  <w:rPr>
+                    <w:rFonts w:ascii="Cambria Math" w:eastAsiaTheme="minorEastAsia" w:hAnsi="Cambria Math" w:cstheme="minorHAnsi"/>
+                    <w:sz w:val="24"/>
+                    <w:szCs w:val="24"/>
+                  </w:rPr>
                   <m:t>2,1</m:t>
                 </m:r>
               </m:e>
@@ -6312,37 +6407,7 @@
             <w:sz w:val="24"/>
             <w:szCs w:val="24"/>
           </w:rPr>
-          <m:t>,(</m:t>
-        </m:r>
-        <m:d>
-          <m:dPr>
-            <m:ctrlPr>
-              <w:rPr>
-                <w:rFonts w:ascii="Cambria Math" w:eastAsiaTheme="minorEastAsia" w:hAnsi="Cambria Math" w:cstheme="minorHAnsi"/>
-                <w:i/>
-                <w:sz w:val="24"/>
-                <w:szCs w:val="24"/>
-              </w:rPr>
-            </m:ctrlPr>
-          </m:dPr>
-          <m:e>
-            <m:r>
-              <w:rPr>
-                <w:rFonts w:ascii="Cambria Math" w:eastAsiaTheme="minorEastAsia" w:hAnsi="Cambria Math" w:cstheme="minorHAnsi"/>
-                <w:sz w:val="24"/>
-                <w:szCs w:val="24"/>
-              </w:rPr>
-              <m:t>0,-2</m:t>
-            </m:r>
-          </m:e>
-        </m:d>
-        <m:r>
-          <w:rPr>
-            <w:rFonts w:ascii="Cambria Math" w:eastAsiaTheme="minorEastAsia" w:hAnsi="Cambria Math" w:cstheme="minorHAnsi"/>
-            <w:sz w:val="24"/>
-            <w:szCs w:val="24"/>
-          </w:rPr>
-          <m:t>,-)</m:t>
+          <m:t>}</m:t>
         </m:r>
       </m:oMath>
       <w:r>
@@ -6414,13 +6479,13 @@
           <w:noProof/>
         </w:rPr>
         <w:drawing>
-          <wp:anchor distT="0" distB="0" distL="114300" distR="114300" simplePos="0" relativeHeight="251698176" behindDoc="1" locked="0" layoutInCell="1" allowOverlap="1" wp14:anchorId="78CCD477">
+          <wp:anchor distT="0" distB="0" distL="114300" distR="114300" simplePos="0" relativeHeight="251698176" behindDoc="1" locked="0" layoutInCell="1" allowOverlap="1" wp14:anchorId="58F9056C" wp14:editId="3ECD73CC">
             <wp:simplePos x="0" y="0"/>
             <wp:positionH relativeFrom="column">
-              <wp:posOffset>782109</wp:posOffset>
+              <wp:posOffset>756285</wp:posOffset>
             </wp:positionH>
             <wp:positionV relativeFrom="paragraph">
-              <wp:posOffset>473710</wp:posOffset>
+              <wp:posOffset>708660</wp:posOffset>
             </wp:positionV>
             <wp:extent cx="2423795" cy="3653155"/>
             <wp:effectExtent l="0" t="0" r="0" b="4445"/>
@@ -6482,7 +6547,7 @@
           <w:noProof/>
         </w:rPr>
         <w:drawing>
-          <wp:inline distT="0" distB="0" distL="0" distR="0" wp14:anchorId="34C4DEE8" wp14:editId="735041B1">
+          <wp:inline distT="0" distB="0" distL="0" distR="0" wp14:anchorId="34A06BA2" wp14:editId="2B35C22A">
             <wp:extent cx="2180166" cy="1786753"/>
             <wp:effectExtent l="0" t="0" r="0" b="4445"/>
             <wp:docPr id="47" name="תמונה 47"/>
@@ -6505,7 +6570,7 @@
                   <pic:spPr>
                     <a:xfrm>
                       <a:off x="0" y="0"/>
-                      <a:ext cx="2183612" cy="1789577"/>
+                      <a:ext cx="2180166" cy="1786753"/>
                     </a:xfrm>
                     <a:prstGeom prst="rect">
                       <a:avLst/>
@@ -7243,6 +7308,7 @@
           <w:szCs w:val="24"/>
           <w:rtl/>
         </w:rPr>
+        <w:lastRenderedPageBreak/>
         <w:br/>
       </w:r>
       <w:r>
@@ -7254,7 +7320,6 @@
           <w:szCs w:val="24"/>
           <w:rtl/>
         </w:rPr>
-        <w:lastRenderedPageBreak/>
         <w:t xml:space="preserve">ג. </w:t>
       </w:r>
       <w:r>
@@ -7375,6 +7440,58 @@
             <w:szCs w:val="24"/>
           </w:rPr>
           <m:t>D={</m:t>
+        </m:r>
+        <m:d>
+          <m:dPr>
+            <m:ctrlPr>
+              <w:rPr>
+                <w:rFonts w:ascii="Cambria Math" w:eastAsiaTheme="minorEastAsia" w:hAnsi="Cambria Math" w:cstheme="minorHAnsi"/>
+                <w:i/>
+                <w:sz w:val="24"/>
+                <w:szCs w:val="24"/>
+              </w:rPr>
+            </m:ctrlPr>
+          </m:dPr>
+          <m:e>
+            <m:d>
+              <m:dPr>
+                <m:ctrlPr>
+                  <w:rPr>
+                    <w:rFonts w:ascii="Cambria Math" w:eastAsiaTheme="minorEastAsia" w:hAnsi="Cambria Math" w:cstheme="minorHAnsi"/>
+                    <w:i/>
+                    <w:sz w:val="24"/>
+                    <w:szCs w:val="24"/>
+                  </w:rPr>
+                </m:ctrlPr>
+              </m:dPr>
+              <m:e>
+                <m:r>
+                  <w:rPr>
+                    <w:rFonts w:ascii="Cambria Math" w:eastAsiaTheme="minorEastAsia" w:hAnsi="Cambria Math" w:cstheme="minorHAnsi"/>
+                    <w:sz w:val="24"/>
+                    <w:szCs w:val="24"/>
+                  </w:rPr>
+                  <m:t>3,80</m:t>
+                </m:r>
+              </m:e>
+            </m:d>
+            <m:r>
+              <w:rPr>
+                <w:rFonts w:ascii="Cambria Math" w:eastAsiaTheme="minorEastAsia" w:hAnsi="Cambria Math" w:cstheme="minorHAnsi"/>
+                <w:sz w:val="24"/>
+                <w:szCs w:val="24"/>
+              </w:rPr>
+              <m:t>,-</m:t>
+            </m:r>
+          </m:e>
+        </m:d>
+        <m:r>
+          <w:rPr>
+            <w:rFonts w:ascii="Cambria Math" w:eastAsiaTheme="minorEastAsia" w:hAnsi="Cambria Math" w:cstheme="minorHAnsi"/>
+            <w:sz w:val="24"/>
+            <w:szCs w:val="24"/>
+          </w:rPr>
+          <m:t>,</m:t>
         </m:r>
         <m:d>
           <m:dPr>
@@ -7458,58 +7575,6 @@
                     <w:sz w:val="24"/>
                     <w:szCs w:val="24"/>
                   </w:rPr>
-                  <m:t>3,80</m:t>
-                </m:r>
-              </m:e>
-            </m:d>
-            <m:r>
-              <w:rPr>
-                <w:rFonts w:ascii="Cambria Math" w:eastAsiaTheme="minorEastAsia" w:hAnsi="Cambria Math" w:cstheme="minorHAnsi"/>
-                <w:sz w:val="24"/>
-                <w:szCs w:val="24"/>
-              </w:rPr>
-              <m:t>,-</m:t>
-            </m:r>
-          </m:e>
-        </m:d>
-        <m:r>
-          <w:rPr>
-            <w:rFonts w:ascii="Cambria Math" w:eastAsiaTheme="minorEastAsia" w:hAnsi="Cambria Math" w:cstheme="minorHAnsi"/>
-            <w:sz w:val="24"/>
-            <w:szCs w:val="24"/>
-          </w:rPr>
-          <m:t>,</m:t>
-        </m:r>
-        <m:d>
-          <m:dPr>
-            <m:ctrlPr>
-              <w:rPr>
-                <w:rFonts w:ascii="Cambria Math" w:eastAsiaTheme="minorEastAsia" w:hAnsi="Cambria Math" w:cstheme="minorHAnsi"/>
-                <w:i/>
-                <w:sz w:val="24"/>
-                <w:szCs w:val="24"/>
-              </w:rPr>
-            </m:ctrlPr>
-          </m:dPr>
-          <m:e>
-            <m:d>
-              <m:dPr>
-                <m:ctrlPr>
-                  <w:rPr>
-                    <w:rFonts w:ascii="Cambria Math" w:eastAsiaTheme="minorEastAsia" w:hAnsi="Cambria Math" w:cstheme="minorHAnsi"/>
-                    <w:i/>
-                    <w:sz w:val="24"/>
-                    <w:szCs w:val="24"/>
-                  </w:rPr>
-                </m:ctrlPr>
-              </m:dPr>
-              <m:e>
-                <m:r>
-                  <w:rPr>
-                    <w:rFonts w:ascii="Cambria Math" w:eastAsiaTheme="minorEastAsia" w:hAnsi="Cambria Math" w:cstheme="minorHAnsi"/>
-                    <w:sz w:val="24"/>
-                    <w:szCs w:val="24"/>
-                  </w:rPr>
                   <m:t>3,100</m:t>
                 </m:r>
               </m:e>
@@ -7562,16 +7627,25 @@
       </w:r>
       <w:r>
         <w:rPr>
+          <w:rFonts w:eastAsiaTheme="minorEastAsia" w:cstheme="minorHAnsi"/>
+          <w:sz w:val="24"/>
+          <w:szCs w:val="24"/>
+          <w:rtl/>
+        </w:rPr>
+        <w:br/>
+      </w:r>
+      <w:r>
+        <w:rPr>
           <w:noProof/>
         </w:rPr>
         <w:drawing>
-          <wp:anchor distT="0" distB="0" distL="114300" distR="114300" simplePos="0" relativeHeight="251692032" behindDoc="1" locked="0" layoutInCell="1" allowOverlap="1" wp14:anchorId="4E951A30">
+          <wp:anchor distT="0" distB="0" distL="114300" distR="114300" simplePos="0" relativeHeight="251692032" behindDoc="1" locked="0" layoutInCell="1" allowOverlap="1" wp14:anchorId="0FDB6089" wp14:editId="35742D37">
             <wp:simplePos x="0" y="0"/>
             <wp:positionH relativeFrom="margin">
-              <wp:posOffset>4276725</wp:posOffset>
+              <wp:posOffset>4236085</wp:posOffset>
             </wp:positionH>
             <wp:positionV relativeFrom="paragraph">
-              <wp:posOffset>863600</wp:posOffset>
+              <wp:posOffset>1117600</wp:posOffset>
             </wp:positionV>
             <wp:extent cx="1685925" cy="1379220"/>
             <wp:effectExtent l="0" t="0" r="9525" b="0"/>
@@ -7630,21 +7704,12 @@
       </w:r>
       <w:r>
         <w:rPr>
-          <w:rFonts w:eastAsiaTheme="minorEastAsia" w:cstheme="minorHAnsi"/>
-          <w:sz w:val="24"/>
-          <w:szCs w:val="24"/>
-          <w:rtl/>
-        </w:rPr>
-        <w:br/>
-      </w:r>
-      <w:r>
-        <w:rPr>
           <w:noProof/>
         </w:rPr>
         <mc:AlternateContent>
           <mc:Choice Requires="wpg">
             <w:drawing>
-              <wp:anchor distT="0" distB="0" distL="114300" distR="114300" simplePos="0" relativeHeight="251659264" behindDoc="0" locked="0" layoutInCell="1" allowOverlap="1">
+              <wp:anchor distT="0" distB="0" distL="114300" distR="114300" simplePos="0" relativeHeight="251659264" behindDoc="0" locked="0" layoutInCell="1" allowOverlap="1" wp14:anchorId="71870956" wp14:editId="647E1868">
                 <wp:simplePos x="0" y="0"/>
                 <wp:positionH relativeFrom="margin">
                   <wp:posOffset>-635</wp:posOffset>
@@ -7975,19 +8040,26 @@
         </w:rPr>
         <w:br/>
       </w:r>
-      <w:bookmarkStart w:id="0" w:name="_GoBack"/>
+      <w:r>
+        <w:rPr>
+          <w:rFonts w:eastAsiaTheme="minorEastAsia" w:cstheme="minorHAnsi"/>
+          <w:sz w:val="24"/>
+          <w:szCs w:val="24"/>
+        </w:rPr>
+        <w:br/>
+      </w:r>
       <w:r>
         <w:rPr>
           <w:noProof/>
         </w:rPr>
         <w:drawing>
-          <wp:anchor distT="0" distB="0" distL="114300" distR="114300" simplePos="0" relativeHeight="251704320" behindDoc="1" locked="0" layoutInCell="1" allowOverlap="1" wp14:anchorId="532A60E1">
+          <wp:anchor distT="0" distB="0" distL="114300" distR="114300" simplePos="0" relativeHeight="251704320" behindDoc="1" locked="0" layoutInCell="1" allowOverlap="1" wp14:anchorId="547B4AD6" wp14:editId="567F2CA2">
             <wp:simplePos x="0" y="0"/>
             <wp:positionH relativeFrom="column">
-              <wp:posOffset>3183890</wp:posOffset>
+              <wp:posOffset>3204845</wp:posOffset>
             </wp:positionH>
             <wp:positionV relativeFrom="paragraph">
-              <wp:posOffset>2792095</wp:posOffset>
+              <wp:posOffset>3071495</wp:posOffset>
             </wp:positionV>
             <wp:extent cx="2737485" cy="2449830"/>
             <wp:effectExtent l="0" t="0" r="5715" b="7620"/>
@@ -8044,15 +8116,6 @@
           </wp:anchor>
         </w:drawing>
       </w:r>
-      <w:bookmarkEnd w:id="0"/>
-      <w:r>
-        <w:rPr>
-          <w:rFonts w:eastAsiaTheme="minorEastAsia" w:cstheme="minorHAnsi"/>
-          <w:sz w:val="24"/>
-          <w:szCs w:val="24"/>
-        </w:rPr>
-        <w:br/>
-      </w:r>
       <w:r>
         <w:rPr>
           <w:rFonts w:eastAsiaTheme="minorEastAsia" w:cstheme="minorHAnsi"/>
@@ -8408,21 +8471,50 @@
           <w:szCs w:val="24"/>
           <w:rtl/>
         </w:rPr>
+        <w:lastRenderedPageBreak/>
+        <w:br/>
+      </w:r>
+      <w:r>
+        <w:rPr>
+          <w:rFonts w:eastAsiaTheme="minorEastAsia" w:cstheme="minorHAnsi" w:hint="cs"/>
+          <w:b/>
+          <w:bCs/>
+          <w:sz w:val="24"/>
+          <w:szCs w:val="24"/>
+          <w:rtl/>
+        </w:rPr>
+        <w:t xml:space="preserve">ד. </w:t>
+      </w:r>
+      <w:r>
+        <w:rPr>
+          <w:rFonts w:eastAsiaTheme="minorEastAsia" w:cstheme="minorHAnsi" w:hint="cs"/>
+          <w:sz w:val="24"/>
+          <w:szCs w:val="24"/>
+          <w:rtl/>
+        </w:rPr>
+        <w:t xml:space="preserve">נסתכל על מסווג מטרה מהצורה- </w:t>
+      </w:r>
+      <w:r>
+        <w:rPr>
+          <w:rFonts w:eastAsiaTheme="minorEastAsia" w:cstheme="minorHAnsi"/>
+          <w:sz w:val="24"/>
+          <w:szCs w:val="24"/>
+          <w:rtl/>
+        </w:rPr>
         <w:br/>
       </w:r>
       <w:r>
         <w:rPr>
           <w:noProof/>
         </w:rPr>
-        <w:lastRenderedPageBreak/>
         <w:drawing>
-          <wp:anchor distT="0" distB="0" distL="114300" distR="114300" simplePos="0" relativeHeight="251701248" behindDoc="1" locked="0" layoutInCell="1" allowOverlap="1" wp14:anchorId="0B73C6B8">
+          <wp:anchor distT="0" distB="0" distL="114300" distR="114300" simplePos="0" relativeHeight="251701248" behindDoc="1" locked="0" layoutInCell="1" allowOverlap="1" wp14:anchorId="36AE7454" wp14:editId="72C8CE10">
             <wp:simplePos x="0" y="0"/>
             <wp:positionH relativeFrom="column">
-              <wp:posOffset>4114800</wp:posOffset>
+              <wp:posOffset>4076700</wp:posOffset>
             </wp:positionH>
             <wp:positionV relativeFrom="paragraph">
-              <wp:posOffset>201295</wp:posOffset>
+              <wp:posOffset>429895</wp:posOffset>
             </wp:positionV>
             <wp:extent cx="1837690" cy="1887855"/>
             <wp:effectExtent l="0" t="0" r="0" b="0"/>
@@ -8481,35 +8573,6 @@
       </w:r>
       <w:r>
         <w:rPr>
-          <w:rFonts w:eastAsiaTheme="minorEastAsia" w:cstheme="minorHAnsi" w:hint="cs"/>
-          <w:b/>
-          <w:bCs/>
-          <w:sz w:val="24"/>
-          <w:szCs w:val="24"/>
-          <w:rtl/>
-        </w:rPr>
-        <w:t xml:space="preserve">ד. </w:t>
-      </w:r>
-      <w:r>
-        <w:rPr>
-          <w:rFonts w:eastAsiaTheme="minorEastAsia" w:cstheme="minorHAnsi" w:hint="cs"/>
-          <w:sz w:val="24"/>
-          <w:szCs w:val="24"/>
-          <w:rtl/>
-        </w:rPr>
-        <w:t xml:space="preserve">נסתכל על מסווג מטרה מהצורה- </w:t>
-      </w:r>
-      <w:r>
-        <w:rPr>
-          <w:rFonts w:eastAsiaTheme="minorEastAsia" w:cstheme="minorHAnsi"/>
-          <w:sz w:val="24"/>
-          <w:szCs w:val="24"/>
-          <w:rtl/>
-        </w:rPr>
-        <w:br/>
-      </w:r>
-      <w:r>
-        <w:rPr>
           <w:rFonts w:eastAsiaTheme="minorEastAsia" w:cstheme="minorHAnsi"/>
           <w:sz w:val="24"/>
           <w:szCs w:val="24"/>
@@ -8652,6 +8715,58 @@
             <w:szCs w:val="24"/>
           </w:rPr>
           <m:t>D={</m:t>
+        </m:r>
+        <m:d>
+          <m:dPr>
+            <m:ctrlPr>
+              <w:rPr>
+                <w:rFonts w:ascii="Cambria Math" w:eastAsiaTheme="minorEastAsia" w:hAnsi="Cambria Math" w:cstheme="minorHAnsi"/>
+                <w:i/>
+                <w:sz w:val="24"/>
+                <w:szCs w:val="24"/>
+              </w:rPr>
+            </m:ctrlPr>
+          </m:dPr>
+          <m:e>
+            <m:d>
+              <m:dPr>
+                <m:ctrlPr>
+                  <w:rPr>
+                    <w:rFonts w:ascii="Cambria Math" w:eastAsiaTheme="minorEastAsia" w:hAnsi="Cambria Math" w:cstheme="minorHAnsi"/>
+                    <w:i/>
+                    <w:sz w:val="24"/>
+                    <w:szCs w:val="24"/>
+                  </w:rPr>
+                </m:ctrlPr>
+              </m:dPr>
+              <m:e>
+                <m:r>
+                  <w:rPr>
+                    <w:rFonts w:ascii="Cambria Math" w:eastAsiaTheme="minorEastAsia" w:hAnsi="Cambria Math" w:cstheme="minorHAnsi"/>
+                    <w:sz w:val="24"/>
+                    <w:szCs w:val="24"/>
+                  </w:rPr>
+                  <m:t>-1,-1</m:t>
+                </m:r>
+              </m:e>
+            </m:d>
+            <m:r>
+              <w:rPr>
+                <w:rFonts w:ascii="Cambria Math" w:eastAsiaTheme="minorEastAsia" w:hAnsi="Cambria Math" w:cstheme="minorHAnsi"/>
+                <w:sz w:val="24"/>
+                <w:szCs w:val="24"/>
+              </w:rPr>
+              <m:t>,+</m:t>
+            </m:r>
+          </m:e>
+        </m:d>
+        <m:r>
+          <w:rPr>
+            <w:rFonts w:ascii="Cambria Math" w:eastAsiaTheme="minorEastAsia" w:hAnsi="Cambria Math" w:cstheme="minorHAnsi"/>
+            <w:sz w:val="24"/>
+            <w:szCs w:val="24"/>
+          </w:rPr>
+          <m:t>,</m:t>
         </m:r>
         <m:d>
           <m:dPr>
@@ -8694,58 +8809,6 @@
                 <w:szCs w:val="24"/>
               </w:rPr>
               <m:t>,-</m:t>
-            </m:r>
-          </m:e>
-        </m:d>
-        <m:r>
-          <w:rPr>
-            <w:rFonts w:ascii="Cambria Math" w:eastAsiaTheme="minorEastAsia" w:hAnsi="Cambria Math" w:cstheme="minorHAnsi"/>
-            <w:sz w:val="24"/>
-            <w:szCs w:val="24"/>
-          </w:rPr>
-          <m:t>,</m:t>
-        </m:r>
-        <m:d>
-          <m:dPr>
-            <m:ctrlPr>
-              <w:rPr>
-                <w:rFonts w:ascii="Cambria Math" w:eastAsiaTheme="minorEastAsia" w:hAnsi="Cambria Math" w:cstheme="minorHAnsi"/>
-                <w:i/>
-                <w:sz w:val="24"/>
-                <w:szCs w:val="24"/>
-              </w:rPr>
-            </m:ctrlPr>
-          </m:dPr>
-          <m:e>
-            <m:d>
-              <m:dPr>
-                <m:ctrlPr>
-                  <w:rPr>
-                    <w:rFonts w:ascii="Cambria Math" w:eastAsiaTheme="minorEastAsia" w:hAnsi="Cambria Math" w:cstheme="minorHAnsi"/>
-                    <w:i/>
-                    <w:sz w:val="24"/>
-                    <w:szCs w:val="24"/>
-                  </w:rPr>
-                </m:ctrlPr>
-              </m:dPr>
-              <m:e>
-                <m:r>
-                  <w:rPr>
-                    <w:rFonts w:ascii="Cambria Math" w:eastAsiaTheme="minorEastAsia" w:hAnsi="Cambria Math" w:cstheme="minorHAnsi"/>
-                    <w:sz w:val="24"/>
-                    <w:szCs w:val="24"/>
-                  </w:rPr>
-                  <m:t>-1,-1</m:t>
-                </m:r>
-              </m:e>
-            </m:d>
-            <m:r>
-              <w:rPr>
-                <w:rFonts w:ascii="Cambria Math" w:eastAsiaTheme="minorEastAsia" w:hAnsi="Cambria Math" w:cstheme="minorHAnsi"/>
-                <w:sz w:val="24"/>
-                <w:szCs w:val="24"/>
-              </w:rPr>
-              <m:t>,+</m:t>
             </m:r>
           </m:e>
         </m:d>
@@ -8869,106 +8932,29 @@
           <w:szCs w:val="24"/>
           <w:rtl/>
         </w:rPr>
-        <w:t xml:space="preserve">, נקבל את </w:t>
+        <w:t xml:space="preserve">, נקבל את המסווגים - </w:t>
+      </w:r>
+      <w:r>
+        <w:rPr>
+          <w:rFonts w:eastAsiaTheme="minorEastAsia" w:cstheme="minorHAnsi"/>
+          <w:sz w:val="24"/>
+          <w:szCs w:val="24"/>
+          <w:rtl/>
+        </w:rPr>
+        <w:br/>
       </w:r>
       <w:r>
         <w:rPr>
           <w:noProof/>
         </w:rPr>
         <w:drawing>
-          <wp:anchor distT="0" distB="0" distL="114300" distR="114300" simplePos="0" relativeHeight="251702272" behindDoc="1" locked="0" layoutInCell="1" allowOverlap="1" wp14:anchorId="1B2FF7A7">
+          <wp:anchor distT="0" distB="0" distL="114300" distR="114300" simplePos="0" relativeHeight="251703296" behindDoc="1" locked="0" layoutInCell="1" allowOverlap="1" wp14:anchorId="3DBEDF5E" wp14:editId="6726F42C">
             <wp:simplePos x="0" y="0"/>
             <wp:positionH relativeFrom="column">
-              <wp:posOffset>4331970</wp:posOffset>
+              <wp:posOffset>929005</wp:posOffset>
             </wp:positionH>
             <wp:positionV relativeFrom="paragraph">
-              <wp:posOffset>2830195</wp:posOffset>
-            </wp:positionV>
-            <wp:extent cx="1620520" cy="1575435"/>
-            <wp:effectExtent l="0" t="0" r="0" b="5715"/>
-            <wp:wrapTight wrapText="bothSides">
-              <wp:wrapPolygon edited="0">
-                <wp:start x="0" y="0"/>
-                <wp:lineTo x="0" y="21417"/>
-                <wp:lineTo x="21329" y="21417"/>
-                <wp:lineTo x="21329" y="0"/>
-                <wp:lineTo x="0" y="0"/>
-              </wp:wrapPolygon>
-            </wp:wrapTight>
-            <wp:docPr id="11" name="תמונה 11"/>
-            <wp:cNvGraphicFramePr>
-              <a:graphicFrameLocks xmlns:a="http://schemas.openxmlformats.org/drawingml/2006/main" noChangeAspect="1"/>
-            </wp:cNvGraphicFramePr>
-            <a:graphic xmlns:a="http://schemas.openxmlformats.org/drawingml/2006/main">
-              <a:graphicData uri="http://schemas.openxmlformats.org/drawingml/2006/picture">
-                <pic:pic xmlns:pic="http://schemas.openxmlformats.org/drawingml/2006/picture">
-                  <pic:nvPicPr>
-                    <pic:cNvPr id="1" name=""/>
-                    <pic:cNvPicPr/>
-                  </pic:nvPicPr>
-                  <pic:blipFill>
-                    <a:blip r:embed="rId24">
-                      <a:extLst>
-                        <a:ext uri="{28A0092B-C50C-407E-A947-70E740481C1C}">
-                          <a14:useLocalDpi xmlns:a14="http://schemas.microsoft.com/office/drawing/2010/main" val="0"/>
-                        </a:ext>
-                      </a:extLst>
-                    </a:blip>
-                    <a:stretch>
-                      <a:fillRect/>
-                    </a:stretch>
-                  </pic:blipFill>
-                  <pic:spPr>
-                    <a:xfrm>
-                      <a:off x="0" y="0"/>
-                      <a:ext cx="1620520" cy="1575435"/>
-                    </a:xfrm>
-                    <a:prstGeom prst="rect">
-                      <a:avLst/>
-                    </a:prstGeom>
-                  </pic:spPr>
-                </pic:pic>
-              </a:graphicData>
-            </a:graphic>
-            <wp14:sizeRelH relativeFrom="margin">
-              <wp14:pctWidth>0</wp14:pctWidth>
-            </wp14:sizeRelH>
-            <wp14:sizeRelV relativeFrom="margin">
-              <wp14:pctHeight>0</wp14:pctHeight>
-            </wp14:sizeRelV>
-          </wp:anchor>
-        </w:drawing>
-      </w:r>
-      <w:r>
-        <w:rPr>
-          <w:rFonts w:eastAsiaTheme="minorEastAsia" w:cstheme="minorHAnsi" w:hint="cs"/>
-          <w:sz w:val="24"/>
-          <w:szCs w:val="24"/>
-          <w:rtl/>
-        </w:rPr>
-        <w:t xml:space="preserve">המסווגים - </w:t>
-      </w:r>
-      <w:r>
-        <w:rPr>
-          <w:rFonts w:eastAsiaTheme="minorEastAsia" w:cstheme="minorHAnsi"/>
-          <w:sz w:val="24"/>
-          <w:szCs w:val="24"/>
-          <w:rtl/>
-        </w:rPr>
-        <w:br/>
-      </w:r>
-      <w:r>
-        <w:rPr>
-          <w:noProof/>
-        </w:rPr>
-        <w:drawing>
-          <wp:anchor distT="0" distB="0" distL="114300" distR="114300" simplePos="0" relativeHeight="251703296" behindDoc="1" locked="0" layoutInCell="1" allowOverlap="1" wp14:anchorId="315EBEB4">
-            <wp:simplePos x="0" y="0"/>
-            <wp:positionH relativeFrom="column">
-              <wp:posOffset>2106295</wp:posOffset>
-            </wp:positionH>
-            <wp:positionV relativeFrom="paragraph">
-              <wp:posOffset>2737485</wp:posOffset>
+              <wp:posOffset>2987040</wp:posOffset>
             </wp:positionV>
             <wp:extent cx="1990090" cy="3034030"/>
             <wp:effectExtent l="0" t="0" r="0" b="0"/>
@@ -8993,7 +8979,7 @@
                     <pic:cNvPicPr/>
                   </pic:nvPicPr>
                   <pic:blipFill>
-                    <a:blip r:embed="rId25" cstate="print">
+                    <a:blip r:embed="rId24" cstate="print">
                       <a:extLst>
                         <a:ext uri="{28A0092B-C50C-407E-A947-70E740481C1C}">
                           <a14:useLocalDpi xmlns:a14="http://schemas.microsoft.com/office/drawing/2010/main" val="0"/>
@@ -9081,6 +9067,146 @@
       </w:r>
       <w:r>
         <w:rPr>
+          <w:noProof/>
+        </w:rPr>
+        <w:drawing>
+          <wp:anchor distT="0" distB="0" distL="114300" distR="114300" simplePos="0" relativeHeight="251702272" behindDoc="1" locked="0" layoutInCell="1" allowOverlap="1" wp14:anchorId="7C7C07EE" wp14:editId="60269796">
+            <wp:simplePos x="0" y="0"/>
+            <wp:positionH relativeFrom="column">
+              <wp:posOffset>3759200</wp:posOffset>
+            </wp:positionH>
+            <wp:positionV relativeFrom="paragraph">
+              <wp:posOffset>3479800</wp:posOffset>
+            </wp:positionV>
+            <wp:extent cx="2166620" cy="2106295"/>
+            <wp:effectExtent l="0" t="0" r="5080" b="8255"/>
+            <wp:wrapTight wrapText="bothSides">
+              <wp:wrapPolygon edited="0">
+                <wp:start x="0" y="0"/>
+                <wp:lineTo x="0" y="21489"/>
+                <wp:lineTo x="21461" y="21489"/>
+                <wp:lineTo x="21461" y="0"/>
+                <wp:lineTo x="0" y="0"/>
+              </wp:wrapPolygon>
+            </wp:wrapTight>
+            <wp:docPr id="11" name="תמונה 11"/>
+            <wp:cNvGraphicFramePr>
+              <a:graphicFrameLocks xmlns:a="http://schemas.openxmlformats.org/drawingml/2006/main" noChangeAspect="1"/>
+            </wp:cNvGraphicFramePr>
+            <a:graphic xmlns:a="http://schemas.openxmlformats.org/drawingml/2006/main">
+              <a:graphicData uri="http://schemas.openxmlformats.org/drawingml/2006/picture">
+                <pic:pic xmlns:pic="http://schemas.openxmlformats.org/drawingml/2006/picture">
+                  <pic:nvPicPr>
+                    <pic:cNvPr id="1" name=""/>
+                    <pic:cNvPicPr/>
+                  </pic:nvPicPr>
+                  <pic:blipFill>
+                    <a:blip r:embed="rId25">
+                      <a:extLst>
+                        <a:ext uri="{28A0092B-C50C-407E-A947-70E740481C1C}">
+                          <a14:useLocalDpi xmlns:a14="http://schemas.microsoft.com/office/drawing/2010/main" val="0"/>
+                        </a:ext>
+                      </a:extLst>
+                    </a:blip>
+                    <a:stretch>
+                      <a:fillRect/>
+                    </a:stretch>
+                  </pic:blipFill>
+                  <pic:spPr>
+                    <a:xfrm>
+                      <a:off x="0" y="0"/>
+                      <a:ext cx="2166620" cy="2106295"/>
+                    </a:xfrm>
+                    <a:prstGeom prst="rect">
+                      <a:avLst/>
+                    </a:prstGeom>
+                  </pic:spPr>
+                </pic:pic>
+              </a:graphicData>
+            </a:graphic>
+            <wp14:sizeRelH relativeFrom="margin">
+              <wp14:pctWidth>0</wp14:pctWidth>
+            </wp14:sizeRelH>
+            <wp14:sizeRelV relativeFrom="margin">
+              <wp14:pctHeight>0</wp14:pctHeight>
+            </wp14:sizeRelV>
+          </wp:anchor>
+        </w:drawing>
+      </w:r>
+      <w:r>
+        <w:rPr>
+          <w:rFonts w:eastAsiaTheme="minorEastAsia" w:cstheme="minorHAnsi"/>
+          <w:sz w:val="24"/>
+          <w:szCs w:val="24"/>
+          <w:rtl/>
+        </w:rPr>
+        <w:br/>
+      </w:r>
+      <w:r>
+        <w:rPr>
+          <w:rFonts w:eastAsiaTheme="minorEastAsia" w:cstheme="minorHAnsi"/>
+          <w:sz w:val="24"/>
+          <w:szCs w:val="24"/>
+          <w:rtl/>
+        </w:rPr>
+        <w:br/>
+      </w:r>
+      <w:r>
+        <w:rPr>
+          <w:rFonts w:eastAsiaTheme="minorEastAsia" w:cstheme="minorHAnsi"/>
+          <w:sz w:val="24"/>
+          <w:szCs w:val="24"/>
+          <w:rtl/>
+        </w:rPr>
+        <w:br/>
+      </w:r>
+      <w:r>
+        <w:rPr>
+          <w:rFonts w:eastAsiaTheme="minorEastAsia" w:cstheme="minorHAnsi"/>
+          <w:sz w:val="24"/>
+          <w:szCs w:val="24"/>
+          <w:rtl/>
+        </w:rPr>
+        <w:br/>
+      </w:r>
+      <w:r>
+        <w:rPr>
+          <w:rFonts w:eastAsiaTheme="minorEastAsia" w:cstheme="minorHAnsi"/>
+          <w:sz w:val="24"/>
+          <w:szCs w:val="24"/>
+          <w:rtl/>
+        </w:rPr>
+        <w:br/>
+      </w:r>
+      <w:r>
+        <w:rPr>
+          <w:rFonts w:eastAsiaTheme="minorEastAsia" w:cstheme="minorHAnsi"/>
+          <w:sz w:val="24"/>
+          <w:szCs w:val="24"/>
+          <w:rtl/>
+        </w:rPr>
+        <w:br/>
+      </w:r>
+      <w:r>
+        <w:rPr>
+          <w:rFonts w:eastAsiaTheme="minorEastAsia" w:cstheme="minorHAnsi"/>
+          <w:sz w:val="24"/>
+          <w:szCs w:val="24"/>
+          <w:rtl/>
+        </w:rPr>
+        <w:br/>
+      </w:r>
+      <w:r>
+        <w:rPr>
+          <w:rFonts w:eastAsiaTheme="minorEastAsia" w:cstheme="minorHAnsi"/>
+          <w:sz w:val="24"/>
+          <w:szCs w:val="24"/>
+          <w:rtl/>
+        </w:rPr>
+        <w:br/>
+      </w:r>
+      <w:r>
+        <w:rPr>
           <w:rFonts w:eastAsiaTheme="minorEastAsia" w:cstheme="minorHAnsi"/>
           <w:sz w:val="24"/>
           <w:szCs w:val="24"/>
@@ -9398,15 +9524,6 @@
           <w:rtl/>
         </w:rPr>
         <w:t xml:space="preserve"> בכל השאלות בניית המסווגים נעשתה לפי הגדרות החלק הרטוב וההבהרות בחלק היבש. </w:t>
-      </w:r>
-      <w:r>
-        <w:rPr>
-          <w:rFonts w:eastAsiaTheme="minorEastAsia" w:cstheme="minorHAnsi"/>
-          <w:sz w:val="24"/>
-          <w:szCs w:val="24"/>
-          <w:rtl/>
-        </w:rPr>
-        <w:br/>
       </w:r>
       <w:r>
         <w:rPr>
@@ -9675,27 +9792,7 @@
           <w:szCs w:val="24"/>
           <w:rtl/>
         </w:rPr>
-        <w:t xml:space="preserve">. למעשה </w:t>
-      </w:r>
-      <w:proofErr w:type="spellStart"/>
-      <w:r>
-        <w:rPr>
-          <w:rFonts w:eastAsiaTheme="minorEastAsia" w:cstheme="minorHAnsi" w:hint="cs"/>
-          <w:sz w:val="24"/>
-          <w:szCs w:val="24"/>
-          <w:rtl/>
-        </w:rPr>
-        <w:t>איתחלתי</w:t>
-      </w:r>
-      <w:proofErr w:type="spellEnd"/>
-      <w:r>
-        <w:rPr>
-          <w:rFonts w:eastAsiaTheme="minorEastAsia" w:cstheme="minorHAnsi" w:hint="cs"/>
-          <w:sz w:val="24"/>
-          <w:szCs w:val="24"/>
-          <w:rtl/>
-        </w:rPr>
-        <w:t xml:space="preserve"> את העץ עם הפרמטרים הללו כל פעם ובדקתי את אחוז הדיוק שלו על קבוצת המבחן לאחר שהתאמן על קבוצת המבחן. ניסוי זה נתן לי תמונה ראשונית של </w:t>
+        <w:t xml:space="preserve">. למעשה איתחלתי את העץ עם הפרמטרים הללו כל פעם ובדקתי את אחוז הדיוק שלו על קבוצת המבחן לאחר שהתאמן על קבוצת המבחן. ניסוי זה נתן לי תמונה ראשונית של </w:t>
       </w:r>
       <w:r>
         <w:rPr>
@@ -9824,7 +9921,7 @@
           <w:noProof/>
         </w:rPr>
         <w:drawing>
-          <wp:anchor distT="0" distB="0" distL="114300" distR="114300" simplePos="0" relativeHeight="251679744" behindDoc="1" locked="0" layoutInCell="1" allowOverlap="1" wp14:anchorId="40F2A66D">
+          <wp:anchor distT="0" distB="0" distL="114300" distR="114300" simplePos="0" relativeHeight="251679744" behindDoc="1" locked="0" layoutInCell="1" allowOverlap="1" wp14:anchorId="3AC1BC67" wp14:editId="35657CC2">
             <wp:simplePos x="0" y="0"/>
             <wp:positionH relativeFrom="column">
               <wp:posOffset>2127885</wp:posOffset>
@@ -9886,7 +9983,7 @@
           <w:noProof/>
         </w:rPr>
         <w:drawing>
-          <wp:inline distT="0" distB="0" distL="0" distR="0" wp14:anchorId="71C9DFD9" wp14:editId="689D7F1E">
+          <wp:inline distT="0" distB="0" distL="0" distR="0" wp14:anchorId="116FE0F1" wp14:editId="0C153573">
             <wp:extent cx="1809750" cy="323850"/>
             <wp:effectExtent l="0" t="0" r="0" b="0"/>
             <wp:docPr id="39" name="תמונה 39"/>
@@ -9926,7 +10023,7 @@
           <w:noProof/>
         </w:rPr>
         <w:drawing>
-          <wp:anchor distT="0" distB="0" distL="114300" distR="114300" simplePos="0" relativeHeight="251678720" behindDoc="1" locked="0" layoutInCell="1" allowOverlap="1" wp14:anchorId="7508933C">
+          <wp:anchor distT="0" distB="0" distL="114300" distR="114300" simplePos="0" relativeHeight="251678720" behindDoc="1" locked="0" layoutInCell="1" allowOverlap="1" wp14:anchorId="24B04396" wp14:editId="191D9DEC">
             <wp:simplePos x="0" y="0"/>
             <wp:positionH relativeFrom="column">
               <wp:posOffset>4072255</wp:posOffset>
@@ -10057,6 +10154,261 @@
         </w:rPr>
         <w:br/>
       </w:r>
+      <w:r>
+        <w:rPr>
+          <w:rFonts w:eastAsiaTheme="minorEastAsia" w:cstheme="minorHAnsi" w:hint="cs"/>
+          <w:sz w:val="24"/>
+          <w:szCs w:val="24"/>
+          <w:rtl/>
+        </w:rPr>
+        <w:t xml:space="preserve">הדיוק המקסימלי הינו </w:t>
+      </w:r>
+      <m:oMath>
+        <m:r>
+          <w:rPr>
+            <w:rFonts w:ascii="Cambria Math" w:eastAsiaTheme="minorEastAsia" w:hAnsi="Cambria Math" w:cstheme="minorHAnsi" w:hint="cs"/>
+            <w:sz w:val="24"/>
+            <w:szCs w:val="24"/>
+            <w:rtl/>
+          </w:rPr>
+          <m:t>0.9915</m:t>
+        </m:r>
+      </m:oMath>
+      <w:r>
+        <w:rPr>
+          <w:rFonts w:eastAsiaTheme="minorEastAsia" w:cstheme="minorHAnsi" w:hint="cs"/>
+          <w:sz w:val="24"/>
+          <w:szCs w:val="24"/>
+          <w:rtl/>
+        </w:rPr>
+        <w:t>.</w:t>
+      </w:r>
+      <w:r>
+        <w:rPr>
+          <w:rFonts w:eastAsiaTheme="minorEastAsia" w:cstheme="minorHAnsi"/>
+          <w:sz w:val="24"/>
+          <w:szCs w:val="24"/>
+          <w:rtl/>
+        </w:rPr>
+        <w:br/>
+      </w:r>
+      <w:r>
+        <w:rPr>
+          <w:rFonts w:eastAsiaTheme="minorEastAsia" w:cstheme="minorHAnsi" w:hint="cs"/>
+          <w:sz w:val="24"/>
+          <w:szCs w:val="24"/>
+          <w:rtl/>
+        </w:rPr>
+        <w:t>חשוב לציין שפרמטרים אלו כווננו ידנית בהתאם לסט הדאטה שקיבלנו. כדי למצוא פרמטרים מיטביים למקרה הכללי יש להשתמש בניסויים על סט דאטה גדול יותר.</w:t>
+      </w:r>
+      <w:r>
+        <w:rPr>
+          <w:rFonts w:eastAsiaTheme="minorEastAsia" w:cstheme="minorHAnsi"/>
+          <w:sz w:val="24"/>
+          <w:szCs w:val="24"/>
+          <w:rtl/>
+        </w:rPr>
+        <w:br/>
+      </w:r>
+    </w:p>
+    <w:p>
+      <w:pPr>
+        <w:rPr>
+          <w:rFonts w:eastAsiaTheme="minorEastAsia" w:cstheme="minorHAnsi"/>
+          <w:sz w:val="24"/>
+          <w:szCs w:val="24"/>
+          <w:rtl/>
+        </w:rPr>
+      </w:pPr>
+    </w:p>
+    <w:p>
+      <w:pPr>
+        <w:rPr>
+          <w:rFonts w:eastAsiaTheme="minorEastAsia" w:cstheme="minorHAnsi"/>
+          <w:sz w:val="24"/>
+          <w:szCs w:val="24"/>
+          <w:rtl/>
+        </w:rPr>
+      </w:pPr>
+    </w:p>
+    <w:p>
+      <w:pPr>
+        <w:rPr>
+          <w:rFonts w:eastAsiaTheme="minorEastAsia" w:cstheme="minorHAnsi"/>
+          <w:sz w:val="24"/>
+          <w:szCs w:val="24"/>
+          <w:rtl/>
+        </w:rPr>
+      </w:pPr>
+    </w:p>
+    <w:p>
+      <w:pPr>
+        <w:rPr>
+          <w:rFonts w:eastAsiaTheme="minorEastAsia" w:cstheme="minorHAnsi"/>
+          <w:sz w:val="24"/>
+          <w:szCs w:val="24"/>
+          <w:rtl/>
+        </w:rPr>
+      </w:pPr>
+    </w:p>
+    <w:p>
+      <w:pPr>
+        <w:rPr>
+          <w:rFonts w:eastAsiaTheme="minorEastAsia" w:cstheme="minorHAnsi"/>
+          <w:sz w:val="24"/>
+          <w:szCs w:val="24"/>
+          <w:rtl/>
+        </w:rPr>
+      </w:pPr>
+    </w:p>
+    <w:p>
+      <w:pPr>
+        <w:rPr>
+          <w:rFonts w:eastAsiaTheme="minorEastAsia" w:cstheme="minorHAnsi"/>
+          <w:sz w:val="24"/>
+          <w:szCs w:val="24"/>
+          <w:rtl/>
+        </w:rPr>
+      </w:pPr>
+    </w:p>
+    <w:p>
+      <w:pPr>
+        <w:rPr>
+          <w:rFonts w:eastAsiaTheme="minorEastAsia" w:cstheme="minorHAnsi"/>
+          <w:sz w:val="24"/>
+          <w:szCs w:val="24"/>
+          <w:rtl/>
+        </w:rPr>
+      </w:pPr>
+    </w:p>
+    <w:p>
+      <w:pPr>
+        <w:rPr>
+          <w:rFonts w:eastAsiaTheme="minorEastAsia" w:cstheme="minorHAnsi"/>
+          <w:sz w:val="24"/>
+          <w:szCs w:val="24"/>
+          <w:rtl/>
+        </w:rPr>
+      </w:pPr>
+    </w:p>
+    <w:p>
+      <w:pPr>
+        <w:rPr>
+          <w:rFonts w:eastAsiaTheme="minorEastAsia" w:cstheme="minorHAnsi"/>
+          <w:sz w:val="24"/>
+          <w:szCs w:val="24"/>
+          <w:rtl/>
+        </w:rPr>
+      </w:pPr>
+    </w:p>
+    <w:p>
+      <w:pPr>
+        <w:rPr>
+          <w:rFonts w:eastAsiaTheme="minorEastAsia" w:cstheme="minorHAnsi"/>
+          <w:sz w:val="24"/>
+          <w:szCs w:val="24"/>
+          <w:rtl/>
+        </w:rPr>
+      </w:pPr>
+    </w:p>
+    <w:p>
+      <w:pPr>
+        <w:rPr>
+          <w:rFonts w:eastAsiaTheme="minorEastAsia" w:cstheme="minorHAnsi"/>
+          <w:sz w:val="24"/>
+          <w:szCs w:val="24"/>
+          <w:rtl/>
+        </w:rPr>
+      </w:pPr>
+    </w:p>
+    <w:p>
+      <w:pPr>
+        <w:rPr>
+          <w:rFonts w:eastAsiaTheme="minorEastAsia" w:cstheme="minorHAnsi"/>
+          <w:sz w:val="24"/>
+          <w:szCs w:val="24"/>
+          <w:rtl/>
+        </w:rPr>
+      </w:pPr>
+    </w:p>
+    <w:p>
+      <w:pPr>
+        <w:rPr>
+          <w:rFonts w:eastAsiaTheme="minorEastAsia" w:cstheme="minorHAnsi"/>
+          <w:sz w:val="24"/>
+          <w:szCs w:val="24"/>
+          <w:rtl/>
+        </w:rPr>
+      </w:pPr>
+    </w:p>
+    <w:p>
+      <w:pPr>
+        <w:rPr>
+          <w:rFonts w:eastAsiaTheme="minorEastAsia" w:cstheme="minorHAnsi"/>
+          <w:sz w:val="24"/>
+          <w:szCs w:val="24"/>
+          <w:rtl/>
+        </w:rPr>
+      </w:pPr>
+    </w:p>
+    <w:p>
+      <w:pPr>
+        <w:rPr>
+          <w:rFonts w:eastAsiaTheme="minorEastAsia" w:cstheme="minorHAnsi"/>
+          <w:sz w:val="24"/>
+          <w:szCs w:val="24"/>
+          <w:rtl/>
+        </w:rPr>
+      </w:pPr>
+    </w:p>
+    <w:p>
+      <w:pPr>
+        <w:rPr>
+          <w:rFonts w:eastAsiaTheme="minorEastAsia" w:cstheme="minorHAnsi"/>
+          <w:sz w:val="24"/>
+          <w:szCs w:val="24"/>
+          <w:rtl/>
+        </w:rPr>
+      </w:pPr>
+    </w:p>
+    <w:p>
+      <w:pPr>
+        <w:rPr>
+          <w:rFonts w:eastAsiaTheme="minorEastAsia" w:cstheme="minorHAnsi"/>
+          <w:sz w:val="24"/>
+          <w:szCs w:val="24"/>
+          <w:rtl/>
+        </w:rPr>
+      </w:pPr>
+    </w:p>
+    <w:p>
+      <w:pPr>
+        <w:rPr>
+          <w:rFonts w:eastAsiaTheme="minorEastAsia" w:cstheme="minorHAnsi"/>
+          <w:sz w:val="24"/>
+          <w:szCs w:val="24"/>
+          <w:rtl/>
+        </w:rPr>
+      </w:pPr>
+    </w:p>
+    <w:p>
+      <w:pPr>
+        <w:rPr>
+          <w:rFonts w:eastAsiaTheme="minorEastAsia" w:cstheme="minorHAnsi"/>
+          <w:sz w:val="24"/>
+          <w:szCs w:val="24"/>
+          <w:rtl/>
+        </w:rPr>
+      </w:pPr>
+    </w:p>
+    <w:p>
+      <w:pPr>
+        <w:rPr>
+          <w:rFonts w:eastAsiaTheme="minorEastAsia" w:cstheme="minorHAnsi"/>
+          <w:sz w:val="24"/>
+          <w:szCs w:val="24"/>
+        </w:rPr>
+      </w:pPr>
     </w:p>
     <w:p>
       <w:pPr>
@@ -10079,6 +10431,7 @@
           <w:szCs w:val="24"/>
           <w:rtl/>
         </w:rPr>
+        <w:lastRenderedPageBreak/>
         <w:t xml:space="preserve">המימוש המשופר שלי מתייחס למספר גורמים </w:t>
       </w:r>
       <w:r>
@@ -10419,7 +10772,25 @@
           <w:szCs w:val="24"/>
           <w:rtl/>
         </w:rPr>
-        <w:t xml:space="preserve"> זה כך שיהיה דומיננטי </w:t>
+        <w:t xml:space="preserve"> זה כך שיהיה דומיננטי יות</w:t>
+      </w:r>
+      <w:r>
+        <w:rPr>
+          <w:rFonts w:eastAsiaTheme="minorEastAsia" w:cstheme="minorHAnsi" w:hint="cs"/>
+          <w:sz w:val="24"/>
+          <w:szCs w:val="24"/>
+          <w:rtl/>
+        </w:rPr>
+        <w:t>ר</w:t>
+      </w:r>
+      <w:r>
+        <w:rPr>
+          <w:rFonts w:eastAsiaTheme="minorEastAsia" w:cstheme="minorHAnsi" w:hint="cs"/>
+          <w:sz w:val="24"/>
+          <w:szCs w:val="24"/>
+          <w:rtl/>
+        </w:rPr>
+        <w:t xml:space="preserve"> מאשר </w:t>
       </w:r>
       <w:proofErr w:type="spellStart"/>
       <w:r>
@@ -10429,7 +10800,7 @@
           <w:szCs w:val="24"/>
           <w:rtl/>
         </w:rPr>
-        <w:t>יות</w:t>
+        <w:t>במימד</w:t>
       </w:r>
       <w:proofErr w:type="spellEnd"/>
       <w:r>
@@ -10439,7 +10810,16 @@
           <w:szCs w:val="24"/>
           <w:rtl/>
         </w:rPr>
-        <w:t xml:space="preserve"> מאשר </w:t>
+        <w:t xml:space="preserve"> בו התכונה לא רלוונטית</w:t>
+      </w:r>
+      <w:r>
+        <w:rPr>
+          <w:rFonts w:eastAsiaTheme="minorEastAsia" w:cstheme="minorHAnsi" w:hint="cs"/>
+          <w:sz w:val="24"/>
+          <w:szCs w:val="24"/>
+          <w:rtl/>
+        </w:rPr>
+        <w:t xml:space="preserve"> (בגלל שמחפשים מרחק מינימלי בין דוגמאות, חילקתי את המרחק </w:t>
       </w:r>
       <w:proofErr w:type="spellStart"/>
       <w:r>
@@ -10459,7 +10839,16 @@
           <w:szCs w:val="24"/>
           <w:rtl/>
         </w:rPr>
-        <w:t xml:space="preserve"> בו התכונה לא רלוונטית. </w:t>
+        <w:t xml:space="preserve"> זה במספר חיובי גדול מ-1)</w:t>
+      </w:r>
+      <w:r>
+        <w:rPr>
+          <w:rFonts w:eastAsiaTheme="minorEastAsia" w:cstheme="minorHAnsi" w:hint="cs"/>
+          <w:sz w:val="24"/>
+          <w:szCs w:val="24"/>
+          <w:rtl/>
+        </w:rPr>
+        <w:t xml:space="preserve">. </w:t>
       </w:r>
       <w:r>
         <w:rPr>
@@ -10787,40 +11176,299 @@
       </w:r>
       <w:r>
         <w:rPr>
-          <w:rFonts w:eastAsiaTheme="minorEastAsia" w:cstheme="minorHAnsi"/>
-          <w:sz w:val="24"/>
-          <w:szCs w:val="24"/>
-          <w:rtl/>
-        </w:rPr>
-        <w:br/>
-      </w:r>
-      <w:r>
-        <w:rPr>
-          <w:rFonts w:eastAsiaTheme="minorEastAsia" w:cstheme="minorHAnsi"/>
-          <w:sz w:val="24"/>
-          <w:szCs w:val="24"/>
-        </w:rPr>
-        <w:br/>
-      </w:r>
-      <w:r>
-        <w:rPr>
-          <w:rFonts w:eastAsiaTheme="minorEastAsia" w:cstheme="minorHAnsi"/>
-          <w:b/>
-          <w:bCs/>
-          <w:sz w:val="24"/>
-          <w:szCs w:val="24"/>
-          <w:rtl/>
-        </w:rPr>
-        <w:br/>
-      </w:r>
+          <w:rFonts w:eastAsiaTheme="minorEastAsia" w:cstheme="minorHAnsi" w:hint="cs"/>
+          <w:sz w:val="24"/>
+          <w:szCs w:val="24"/>
+          <w:rtl/>
+        </w:rPr>
+        <w:t xml:space="preserve"> בלולאה שלי על </w:t>
+      </w:r>
+      <m:oMath>
+        <m:r>
+          <w:rPr>
+            <w:rFonts w:ascii="Cambria Math" w:eastAsiaTheme="minorEastAsia" w:hAnsi="Cambria Math" w:cstheme="minorHAnsi"/>
+            <w:sz w:val="24"/>
+            <w:szCs w:val="24"/>
+          </w:rPr>
+          <m:t>k</m:t>
+        </m:r>
+      </m:oMath>
+      <w:r>
+        <w:rPr>
+          <w:rFonts w:eastAsiaTheme="minorEastAsia" w:cstheme="minorHAnsi" w:hint="cs"/>
+          <w:sz w:val="24"/>
+          <w:szCs w:val="24"/>
+          <w:rtl/>
+        </w:rPr>
+        <w:t xml:space="preserve"> העצים הקרובים ביותר, כאשר הם </w:t>
+      </w:r>
+      <w:proofErr w:type="spellStart"/>
+      <w:r>
+        <w:rPr>
+          <w:rFonts w:eastAsiaTheme="minorEastAsia" w:cstheme="minorHAnsi" w:hint="cs"/>
+          <w:sz w:val="24"/>
+          <w:szCs w:val="24"/>
+          <w:rtl/>
+        </w:rPr>
+        <w:t>ממויינים</w:t>
+      </w:r>
+      <w:proofErr w:type="spellEnd"/>
+      <w:r>
+        <w:rPr>
+          <w:rFonts w:eastAsiaTheme="minorEastAsia" w:cstheme="minorHAnsi" w:hint="cs"/>
+          <w:sz w:val="24"/>
+          <w:szCs w:val="24"/>
+          <w:rtl/>
+        </w:rPr>
+        <w:t xml:space="preserve"> לפי קרבה, נתתי משקל של </w:t>
+      </w:r>
+      <m:oMath>
+        <m:sSub>
+          <m:sSubPr>
+            <m:ctrlPr>
+              <w:rPr>
+                <w:rFonts w:ascii="Cambria Math" w:eastAsiaTheme="minorEastAsia" w:hAnsi="Cambria Math" w:cstheme="minorHAnsi"/>
+                <w:i/>
+                <w:sz w:val="24"/>
+                <w:szCs w:val="24"/>
+              </w:rPr>
+            </m:ctrlPr>
+          </m:sSubPr>
+          <m:e>
+            <m:r>
+              <w:rPr>
+                <w:rFonts w:ascii="Cambria Math" w:eastAsiaTheme="minorEastAsia" w:hAnsi="Cambria Math" w:cstheme="minorHAnsi"/>
+                <w:sz w:val="24"/>
+                <w:szCs w:val="24"/>
+              </w:rPr>
+              <m:t>k</m:t>
+            </m:r>
+          </m:e>
+          <m:sub>
+            <m:r>
+              <w:rPr>
+                <w:rFonts w:ascii="Cambria Math" w:eastAsiaTheme="minorEastAsia" w:hAnsi="Cambria Math" w:cstheme="minorHAnsi"/>
+                <w:sz w:val="24"/>
+                <w:szCs w:val="24"/>
+              </w:rPr>
+              <m:t>param</m:t>
+            </m:r>
+          </m:sub>
+        </m:sSub>
+        <m:r>
+          <w:rPr>
+            <w:rFonts w:ascii="Cambria Math" w:eastAsiaTheme="minorEastAsia" w:hAnsi="Cambria Math" w:cstheme="minorHAnsi"/>
+            <w:sz w:val="24"/>
+            <w:szCs w:val="24"/>
+          </w:rPr>
+          <m:t>-i+1</m:t>
+        </m:r>
+      </m:oMath>
+      <w:r>
+        <w:rPr>
+          <w:rFonts w:eastAsiaTheme="minorEastAsia" w:cstheme="minorHAnsi" w:hint="cs"/>
+          <w:sz w:val="24"/>
+          <w:szCs w:val="24"/>
+          <w:rtl/>
+        </w:rPr>
+        <w:t xml:space="preserve"> לתוית של העץ ה-</w:t>
+      </w:r>
+      <m:oMath>
+        <m:r>
+          <w:rPr>
+            <w:rFonts w:ascii="Cambria Math" w:eastAsiaTheme="minorEastAsia" w:hAnsi="Cambria Math" w:cstheme="minorHAnsi"/>
+            <w:sz w:val="24"/>
+            <w:szCs w:val="24"/>
+          </w:rPr>
+          <m:t>i</m:t>
+        </m:r>
+      </m:oMath>
+      <w:r>
+        <w:rPr>
+          <w:rFonts w:eastAsiaTheme="minorEastAsia" w:cstheme="minorHAnsi" w:hint="cs"/>
+          <w:sz w:val="24"/>
+          <w:szCs w:val="24"/>
+          <w:rtl/>
+        </w:rPr>
+        <w:t>.</w:t>
+      </w:r>
+      <w:r>
+        <w:rPr>
+          <w:rFonts w:eastAsiaTheme="minorEastAsia" w:cstheme="minorHAnsi"/>
+          <w:sz w:val="24"/>
+          <w:szCs w:val="24"/>
+          <w:rtl/>
+        </w:rPr>
+        <w:br/>
+      </w:r>
+    </w:p>
+    <w:p>
+      <w:pPr>
+        <w:pStyle w:val="a3"/>
+        <w:numPr>
+          <w:ilvl w:val="1"/>
+          <w:numId w:val="1"/>
+        </w:numPr>
+        <w:rPr>
+          <w:rFonts w:eastAsiaTheme="minorEastAsia" w:cstheme="minorHAnsi"/>
+          <w:sz w:val="24"/>
+          <w:szCs w:val="24"/>
+        </w:rPr>
+      </w:pPr>
       <w:r>
         <w:rPr>
           <w:noProof/>
         </w:rPr>
         <w:drawing>
-          <wp:inline distT="0" distB="0" distL="0" distR="0" wp14:anchorId="6FBEECC0" wp14:editId="026DB0A2">
-            <wp:extent cx="590550" cy="276225"/>
+          <wp:anchor distT="0" distB="0" distL="114300" distR="114300" simplePos="0" relativeHeight="251714560" behindDoc="1" locked="0" layoutInCell="1" allowOverlap="1" wp14:anchorId="27B078DF" wp14:editId="716BFC1F">
+            <wp:simplePos x="0" y="0"/>
+            <wp:positionH relativeFrom="column">
+              <wp:posOffset>2184400</wp:posOffset>
+            </wp:positionH>
+            <wp:positionV relativeFrom="paragraph">
+              <wp:posOffset>2654300</wp:posOffset>
+            </wp:positionV>
+            <wp:extent cx="3568700" cy="309880"/>
+            <wp:effectExtent l="0" t="0" r="0" b="0"/>
+            <wp:wrapTight wrapText="bothSides">
+              <wp:wrapPolygon edited="0">
+                <wp:start x="0" y="0"/>
+                <wp:lineTo x="0" y="19918"/>
+                <wp:lineTo x="21446" y="19918"/>
+                <wp:lineTo x="21446" y="0"/>
+                <wp:lineTo x="0" y="0"/>
+              </wp:wrapPolygon>
+            </wp:wrapTight>
+            <wp:docPr id="29" name="תמונה 29"/>
+            <wp:cNvGraphicFramePr>
+              <a:graphicFrameLocks xmlns:a="http://schemas.openxmlformats.org/drawingml/2006/main" noChangeAspect="1"/>
+            </wp:cNvGraphicFramePr>
+            <a:graphic xmlns:a="http://schemas.openxmlformats.org/drawingml/2006/main">
+              <a:graphicData uri="http://schemas.openxmlformats.org/drawingml/2006/picture">
+                <pic:pic xmlns:pic="http://schemas.openxmlformats.org/drawingml/2006/picture">
+                  <pic:nvPicPr>
+                    <pic:cNvPr id="1" name=""/>
+                    <pic:cNvPicPr/>
+                  </pic:nvPicPr>
+                  <pic:blipFill>
+                    <a:blip r:embed="rId29">
+                      <a:extLst>
+                        <a:ext uri="{28A0092B-C50C-407E-A947-70E740481C1C}">
+                          <a14:useLocalDpi xmlns:a14="http://schemas.microsoft.com/office/drawing/2010/main" val="0"/>
+                        </a:ext>
+                      </a:extLst>
+                    </a:blip>
+                    <a:stretch>
+                      <a:fillRect/>
+                    </a:stretch>
+                  </pic:blipFill>
+                  <pic:spPr>
+                    <a:xfrm>
+                      <a:off x="0" y="0"/>
+                      <a:ext cx="3568700" cy="309880"/>
+                    </a:xfrm>
+                    <a:prstGeom prst="rect">
+                      <a:avLst/>
+                    </a:prstGeom>
+                  </pic:spPr>
+                </pic:pic>
+              </a:graphicData>
+            </a:graphic>
+            <wp14:sizeRelH relativeFrom="margin">
+              <wp14:pctWidth>0</wp14:pctWidth>
+            </wp14:sizeRelH>
+            <wp14:sizeRelV relativeFrom="margin">
+              <wp14:pctHeight>0</wp14:pctHeight>
+            </wp14:sizeRelV>
+          </wp:anchor>
+        </w:drawing>
+      </w:r>
+      <w:r>
+        <w:rPr>
+          <w:noProof/>
+        </w:rPr>
+        <w:drawing>
+          <wp:anchor distT="0" distB="0" distL="114300" distR="114300" simplePos="0" relativeHeight="251715584" behindDoc="1" locked="0" layoutInCell="1" allowOverlap="1" wp14:anchorId="0DC5EE78" wp14:editId="32132DB6">
+            <wp:simplePos x="0" y="0"/>
+            <wp:positionH relativeFrom="column">
+              <wp:posOffset>2316480</wp:posOffset>
+            </wp:positionH>
+            <wp:positionV relativeFrom="paragraph">
+              <wp:posOffset>2068195</wp:posOffset>
+            </wp:positionV>
+            <wp:extent cx="3429000" cy="295275"/>
             <wp:effectExtent l="0" t="0" r="0" b="9525"/>
+            <wp:wrapTight wrapText="bothSides">
+              <wp:wrapPolygon edited="0">
+                <wp:start x="0" y="0"/>
+                <wp:lineTo x="0" y="20903"/>
+                <wp:lineTo x="21480" y="20903"/>
+                <wp:lineTo x="21480" y="0"/>
+                <wp:lineTo x="0" y="0"/>
+              </wp:wrapPolygon>
+            </wp:wrapTight>
+            <wp:docPr id="4" name="תמונה 4"/>
+            <wp:cNvGraphicFramePr>
+              <a:graphicFrameLocks xmlns:a="http://schemas.openxmlformats.org/drawingml/2006/main" noChangeAspect="1"/>
+            </wp:cNvGraphicFramePr>
+            <a:graphic xmlns:a="http://schemas.openxmlformats.org/drawingml/2006/main">
+              <a:graphicData uri="http://schemas.openxmlformats.org/drawingml/2006/picture">
+                <pic:pic xmlns:pic="http://schemas.openxmlformats.org/drawingml/2006/picture">
+                  <pic:nvPicPr>
+                    <pic:cNvPr id="1" name=""/>
+                    <pic:cNvPicPr/>
+                  </pic:nvPicPr>
+                  <pic:blipFill>
+                    <a:blip r:embed="rId30">
+                      <a:extLst>
+                        <a:ext uri="{28A0092B-C50C-407E-A947-70E740481C1C}">
+                          <a14:useLocalDpi xmlns:a14="http://schemas.microsoft.com/office/drawing/2010/main" val="0"/>
+                        </a:ext>
+                      </a:extLst>
+                    </a:blip>
+                    <a:stretch>
+                      <a:fillRect/>
+                    </a:stretch>
+                  </pic:blipFill>
+                  <pic:spPr>
+                    <a:xfrm>
+                      <a:off x="0" y="0"/>
+                      <a:ext cx="3429000" cy="295275"/>
+                    </a:xfrm>
+                    <a:prstGeom prst="rect">
+                      <a:avLst/>
+                    </a:prstGeom>
+                  </pic:spPr>
+                </pic:pic>
+              </a:graphicData>
+            </a:graphic>
+          </wp:anchor>
+        </w:drawing>
+      </w:r>
+      <w:r>
+        <w:rPr>
+          <w:noProof/>
+        </w:rPr>
+        <w:drawing>
+          <wp:anchor distT="0" distB="0" distL="114300" distR="114300" simplePos="0" relativeHeight="251708416" behindDoc="1" locked="0" layoutInCell="1" allowOverlap="1" wp14:anchorId="204024B4" wp14:editId="381ABD37">
+            <wp:simplePos x="0" y="0"/>
+            <wp:positionH relativeFrom="column">
+              <wp:posOffset>5080000</wp:posOffset>
+            </wp:positionH>
+            <wp:positionV relativeFrom="paragraph">
+              <wp:posOffset>751205</wp:posOffset>
+            </wp:positionV>
+            <wp:extent cx="560705" cy="262255"/>
+            <wp:effectExtent l="0" t="0" r="0" b="4445"/>
+            <wp:wrapTight wrapText="bothSides">
+              <wp:wrapPolygon edited="0">
+                <wp:start x="0" y="0"/>
+                <wp:lineTo x="0" y="20397"/>
+                <wp:lineTo x="20548" y="20397"/>
+                <wp:lineTo x="20548" y="0"/>
+                <wp:lineTo x="0" y="0"/>
+              </wp:wrapPolygon>
+            </wp:wrapTight>
             <wp:docPr id="2" name="תמונה 2"/>
             <wp:cNvGraphicFramePr>
               <a:graphicFrameLocks xmlns:a="http://schemas.openxmlformats.org/drawingml/2006/main" noChangeAspect="1"/>
@@ -10833,7 +11481,13 @@
                     <pic:cNvPicPr/>
                   </pic:nvPicPr>
                   <pic:blipFill>
-                    <a:blip r:embed="rId29"/>
+                    <a:blip r:embed="rId31">
+                      <a:extLst>
+                        <a:ext uri="{28A0092B-C50C-407E-A947-70E740481C1C}">
+                          <a14:useLocalDpi xmlns:a14="http://schemas.microsoft.com/office/drawing/2010/main" val="0"/>
+                        </a:ext>
+                      </a:extLst>
+                    </a:blip>
                     <a:stretch>
                       <a:fillRect/>
                     </a:stretch>
@@ -10841,7 +11495,7 @@
                   <pic:spPr>
                     <a:xfrm>
                       <a:off x="0" y="0"/>
-                      <a:ext cx="590550" cy="276225"/>
+                      <a:ext cx="560705" cy="262255"/>
                     </a:xfrm>
                     <a:prstGeom prst="rect">
                       <a:avLst/>
@@ -10850,28 +11504,364 @@
                 </pic:pic>
               </a:graphicData>
             </a:graphic>
-          </wp:inline>
+            <wp14:sizeRelH relativeFrom="margin">
+              <wp14:pctWidth>0</wp14:pctWidth>
+            </wp14:sizeRelH>
+            <wp14:sizeRelV relativeFrom="margin">
+              <wp14:pctHeight>0</wp14:pctHeight>
+            </wp14:sizeRelV>
+          </wp:anchor>
         </w:drawing>
       </w:r>
       <w:r>
         <w:rPr>
-          <w:rFonts w:eastAsiaTheme="minorEastAsia" w:cstheme="minorHAnsi"/>
+          <w:rFonts w:eastAsiaTheme="minorEastAsia" w:cs="Calibri"/>
           <w:b/>
           <w:bCs/>
-          <w:sz w:val="24"/>
-          <w:szCs w:val="24"/>
-          <w:rtl/>
-        </w:rPr>
-        <w:br/>
-      </w:r>
-      <w:r>
-        <w:rPr>
-          <w:rFonts w:eastAsiaTheme="minorEastAsia" w:cstheme="minorHAnsi"/>
+          <w:noProof/>
+          <w:sz w:val="24"/>
+          <w:szCs w:val="24"/>
+          <w:rtl/>
+        </w:rPr>
+        <w:drawing>
+          <wp:anchor distT="0" distB="0" distL="114300" distR="114300" simplePos="0" relativeHeight="251710464" behindDoc="1" locked="0" layoutInCell="1" allowOverlap="1" wp14:anchorId="668A5FC8" wp14:editId="097712D9">
+            <wp:simplePos x="0" y="0"/>
+            <wp:positionH relativeFrom="margin">
+              <wp:posOffset>3475355</wp:posOffset>
+            </wp:positionH>
+            <wp:positionV relativeFrom="paragraph">
+              <wp:posOffset>759460</wp:posOffset>
+            </wp:positionV>
+            <wp:extent cx="1396365" cy="239395"/>
+            <wp:effectExtent l="0" t="0" r="0" b="8255"/>
+            <wp:wrapTight wrapText="bothSides">
+              <wp:wrapPolygon edited="0">
+                <wp:start x="0" y="0"/>
+                <wp:lineTo x="0" y="20626"/>
+                <wp:lineTo x="21217" y="20626"/>
+                <wp:lineTo x="21217" y="0"/>
+                <wp:lineTo x="0" y="0"/>
+              </wp:wrapPolygon>
+            </wp:wrapTight>
+            <wp:docPr id="24" name="תמונה 24"/>
+            <wp:cNvGraphicFramePr>
+              <a:graphicFrameLocks xmlns:a="http://schemas.openxmlformats.org/drawingml/2006/main" noChangeAspect="1"/>
+            </wp:cNvGraphicFramePr>
+            <a:graphic xmlns:a="http://schemas.openxmlformats.org/drawingml/2006/main">
+              <a:graphicData uri="http://schemas.openxmlformats.org/drawingml/2006/picture">
+                <pic:pic xmlns:pic="http://schemas.openxmlformats.org/drawingml/2006/picture">
+                  <pic:nvPicPr>
+                    <pic:cNvPr id="1" name=""/>
+                    <pic:cNvPicPr/>
+                  </pic:nvPicPr>
+                  <pic:blipFill>
+                    <a:blip r:embed="rId28">
+                      <a:extLst>
+                        <a:ext uri="{28A0092B-C50C-407E-A947-70E740481C1C}">
+                          <a14:useLocalDpi xmlns:a14="http://schemas.microsoft.com/office/drawing/2010/main" val="0"/>
+                        </a:ext>
+                      </a:extLst>
+                    </a:blip>
+                    <a:stretch>
+                      <a:fillRect/>
+                    </a:stretch>
+                  </pic:blipFill>
+                  <pic:spPr>
+                    <a:xfrm>
+                      <a:off x="0" y="0"/>
+                      <a:ext cx="1396365" cy="239395"/>
+                    </a:xfrm>
+                    <a:prstGeom prst="rect">
+                      <a:avLst/>
+                    </a:prstGeom>
+                  </pic:spPr>
+                </pic:pic>
+              </a:graphicData>
+            </a:graphic>
+            <wp14:sizeRelH relativeFrom="margin">
+              <wp14:pctWidth>0</wp14:pctWidth>
+            </wp14:sizeRelH>
+            <wp14:sizeRelV relativeFrom="margin">
+              <wp14:pctHeight>0</wp14:pctHeight>
+            </wp14:sizeRelV>
+          </wp:anchor>
+        </w:drawing>
+      </w:r>
+      <w:r>
+        <w:rPr>
+          <w:noProof/>
+        </w:rPr>
+        <w:drawing>
+          <wp:anchor distT="0" distB="0" distL="114300" distR="114300" simplePos="0" relativeHeight="251712512" behindDoc="1" locked="0" layoutInCell="1" allowOverlap="1" wp14:anchorId="41C3DEA0" wp14:editId="6D77013A">
+            <wp:simplePos x="0" y="0"/>
+            <wp:positionH relativeFrom="column">
+              <wp:posOffset>2049145</wp:posOffset>
+            </wp:positionH>
+            <wp:positionV relativeFrom="paragraph">
+              <wp:posOffset>775335</wp:posOffset>
+            </wp:positionV>
+            <wp:extent cx="1301750" cy="232410"/>
+            <wp:effectExtent l="0" t="0" r="0" b="0"/>
+            <wp:wrapTight wrapText="bothSides">
+              <wp:wrapPolygon edited="0">
+                <wp:start x="0" y="0"/>
+                <wp:lineTo x="0" y="19475"/>
+                <wp:lineTo x="21179" y="19475"/>
+                <wp:lineTo x="21179" y="0"/>
+                <wp:lineTo x="0" y="0"/>
+              </wp:wrapPolygon>
+            </wp:wrapTight>
+            <wp:docPr id="27" name="תמונה 27"/>
+            <wp:cNvGraphicFramePr>
+              <a:graphicFrameLocks xmlns:a="http://schemas.openxmlformats.org/drawingml/2006/main" noChangeAspect="1"/>
+            </wp:cNvGraphicFramePr>
+            <a:graphic xmlns:a="http://schemas.openxmlformats.org/drawingml/2006/main">
+              <a:graphicData uri="http://schemas.openxmlformats.org/drawingml/2006/picture">
+                <pic:pic xmlns:pic="http://schemas.openxmlformats.org/drawingml/2006/picture">
+                  <pic:nvPicPr>
+                    <pic:cNvPr id="1" name=""/>
+                    <pic:cNvPicPr/>
+                  </pic:nvPicPr>
+                  <pic:blipFill>
+                    <a:blip r:embed="rId27">
+                      <a:extLst>
+                        <a:ext uri="{28A0092B-C50C-407E-A947-70E740481C1C}">
+                          <a14:useLocalDpi xmlns:a14="http://schemas.microsoft.com/office/drawing/2010/main" val="0"/>
+                        </a:ext>
+                      </a:extLst>
+                    </a:blip>
+                    <a:stretch>
+                      <a:fillRect/>
+                    </a:stretch>
+                  </pic:blipFill>
+                  <pic:spPr>
+                    <a:xfrm>
+                      <a:off x="0" y="0"/>
+                      <a:ext cx="1301750" cy="232410"/>
+                    </a:xfrm>
+                    <a:prstGeom prst="rect">
+                      <a:avLst/>
+                    </a:prstGeom>
+                  </pic:spPr>
+                </pic:pic>
+              </a:graphicData>
+            </a:graphic>
+          </wp:anchor>
+        </w:drawing>
+      </w:r>
+      <w:r>
+        <w:rPr>
+          <w:rFonts w:eastAsiaTheme="minorEastAsia" w:cs="Calibri"/>
           <w:b/>
           <w:bCs/>
-          <w:sz w:val="24"/>
-          <w:szCs w:val="24"/>
-          <w:rtl/>
+          <w:noProof/>
+          <w:sz w:val="24"/>
+          <w:szCs w:val="24"/>
+          <w:rtl/>
+        </w:rPr>
+        <w:drawing>
+          <wp:anchor distT="0" distB="0" distL="114300" distR="114300" simplePos="0" relativeHeight="251711488" behindDoc="1" locked="0" layoutInCell="1" allowOverlap="1" wp14:anchorId="6159B288" wp14:editId="68570566">
+            <wp:simplePos x="0" y="0"/>
+            <wp:positionH relativeFrom="column">
+              <wp:posOffset>525145</wp:posOffset>
+            </wp:positionH>
+            <wp:positionV relativeFrom="paragraph">
+              <wp:posOffset>784225</wp:posOffset>
+            </wp:positionV>
+            <wp:extent cx="1333500" cy="222250"/>
+            <wp:effectExtent l="0" t="0" r="0" b="6350"/>
+            <wp:wrapTight wrapText="bothSides">
+              <wp:wrapPolygon edited="0">
+                <wp:start x="0" y="0"/>
+                <wp:lineTo x="0" y="20366"/>
+                <wp:lineTo x="21291" y="20366"/>
+                <wp:lineTo x="21291" y="0"/>
+                <wp:lineTo x="0" y="0"/>
+              </wp:wrapPolygon>
+            </wp:wrapTight>
+            <wp:docPr id="25" name="תמונה 25"/>
+            <wp:cNvGraphicFramePr>
+              <a:graphicFrameLocks xmlns:a="http://schemas.openxmlformats.org/drawingml/2006/main" noChangeAspect="1"/>
+            </wp:cNvGraphicFramePr>
+            <a:graphic xmlns:a="http://schemas.openxmlformats.org/drawingml/2006/main">
+              <a:graphicData uri="http://schemas.openxmlformats.org/drawingml/2006/picture">
+                <pic:pic xmlns:pic="http://schemas.openxmlformats.org/drawingml/2006/picture">
+                  <pic:nvPicPr>
+                    <pic:cNvPr id="1" name=""/>
+                    <pic:cNvPicPr/>
+                  </pic:nvPicPr>
+                  <pic:blipFill>
+                    <a:blip r:embed="rId26">
+                      <a:extLst>
+                        <a:ext uri="{28A0092B-C50C-407E-A947-70E740481C1C}">
+                          <a14:useLocalDpi xmlns:a14="http://schemas.microsoft.com/office/drawing/2010/main" val="0"/>
+                        </a:ext>
+                      </a:extLst>
+                    </a:blip>
+                    <a:stretch>
+                      <a:fillRect/>
+                    </a:stretch>
+                  </pic:blipFill>
+                  <pic:spPr>
+                    <a:xfrm>
+                      <a:off x="0" y="0"/>
+                      <a:ext cx="1333500" cy="222250"/>
+                    </a:xfrm>
+                    <a:prstGeom prst="rect">
+                      <a:avLst/>
+                    </a:prstGeom>
+                  </pic:spPr>
+                </pic:pic>
+              </a:graphicData>
+            </a:graphic>
+            <wp14:sizeRelH relativeFrom="margin">
+              <wp14:pctWidth>0</wp14:pctWidth>
+            </wp14:sizeRelH>
+            <wp14:sizeRelV relativeFrom="margin">
+              <wp14:pctHeight>0</wp14:pctHeight>
+            </wp14:sizeRelV>
+          </wp:anchor>
+        </w:drawing>
+      </w:r>
+      <w:r>
+        <w:rPr>
+          <w:rFonts w:eastAsiaTheme="minorEastAsia" w:cstheme="minorHAnsi" w:hint="cs"/>
+          <w:sz w:val="24"/>
+          <w:szCs w:val="24"/>
+          <w:u w:val="single"/>
+          <w:rtl/>
+        </w:rPr>
+        <w:t xml:space="preserve">בחירת פרמטר </w:t>
+      </w:r>
+      <m:oMath>
+        <m:r>
+          <w:rPr>
+            <w:rFonts w:ascii="Cambria Math" w:eastAsiaTheme="minorEastAsia" w:hAnsi="Cambria Math" w:cstheme="minorHAnsi"/>
+            <w:sz w:val="24"/>
+            <w:szCs w:val="24"/>
+            <w:u w:val="single"/>
+          </w:rPr>
+          <m:t>m</m:t>
+        </m:r>
+      </m:oMath>
+      <w:r>
+        <w:rPr>
+          <w:rFonts w:eastAsiaTheme="minorEastAsia" w:cstheme="minorHAnsi" w:hint="cs"/>
+          <w:sz w:val="24"/>
+          <w:szCs w:val="24"/>
+          <w:u w:val="single"/>
+          <w:rtl/>
+        </w:rPr>
+        <w:t xml:space="preserve"> </w:t>
+      </w:r>
+      <w:r>
+        <w:rPr>
+          <w:rFonts w:eastAsiaTheme="minorEastAsia" w:cstheme="minorHAnsi"/>
+          <w:sz w:val="24"/>
+          <w:szCs w:val="24"/>
+          <w:u w:val="single"/>
+          <w:rtl/>
+        </w:rPr>
+        <w:t>–</w:t>
+      </w:r>
+      <w:r>
+        <w:rPr>
+          <w:rFonts w:eastAsiaTheme="minorEastAsia" w:cstheme="minorHAnsi" w:hint="cs"/>
+          <w:sz w:val="24"/>
+          <w:szCs w:val="24"/>
+          <w:u w:val="single"/>
+          <w:rtl/>
+        </w:rPr>
+        <w:t xml:space="preserve"> </w:t>
+      </w:r>
+      <w:r>
+        <w:rPr>
+          <w:rFonts w:eastAsiaTheme="minorEastAsia" w:cstheme="minorHAnsi" w:hint="cs"/>
+          <w:sz w:val="24"/>
+          <w:szCs w:val="24"/>
+          <w:rtl/>
+        </w:rPr>
+        <w:t xml:space="preserve">בניסויים שביצעתי, פרמטר </w:t>
+      </w:r>
+      <m:oMath>
+        <m:r>
+          <w:rPr>
+            <w:rFonts w:ascii="Cambria Math" w:eastAsiaTheme="minorEastAsia" w:hAnsi="Cambria Math" w:cstheme="minorHAnsi"/>
+            <w:sz w:val="24"/>
+            <w:szCs w:val="24"/>
+          </w:rPr>
+          <m:t>m</m:t>
+        </m:r>
+      </m:oMath>
+      <w:r>
+        <w:rPr>
+          <w:rFonts w:eastAsiaTheme="minorEastAsia" w:cstheme="minorHAnsi" w:hint="cs"/>
+          <w:sz w:val="24"/>
+          <w:szCs w:val="24"/>
+          <w:rtl/>
+        </w:rPr>
+        <w:t xml:space="preserve"> האידיאלי ליער המשופר הינו </w:t>
+      </w:r>
+      <m:oMath>
+        <m:r>
+          <w:rPr>
+            <w:rFonts w:ascii="Cambria Math" w:eastAsiaTheme="minorEastAsia" w:hAnsi="Cambria Math" w:cstheme="minorHAnsi"/>
+            <w:sz w:val="24"/>
+            <w:szCs w:val="24"/>
+          </w:rPr>
+          <m:t>m=10</m:t>
+        </m:r>
+      </m:oMath>
+      <w:r>
+        <w:rPr>
+          <w:rFonts w:eastAsiaTheme="minorEastAsia" w:cstheme="minorHAnsi" w:hint="cs"/>
+          <w:sz w:val="24"/>
+          <w:szCs w:val="24"/>
+          <w:rtl/>
+        </w:rPr>
+        <w:t>.</w:t>
+      </w:r>
+      <w:r>
+        <w:rPr>
+          <w:rFonts w:eastAsiaTheme="minorEastAsia" w:cstheme="minorHAnsi"/>
+          <w:sz w:val="24"/>
+          <w:szCs w:val="24"/>
+          <w:rtl/>
+        </w:rPr>
+        <w:br/>
+      </w:r>
+      <w:r>
+        <w:rPr>
+          <w:rFonts w:eastAsiaTheme="minorEastAsia" w:cstheme="minorHAnsi"/>
+          <w:sz w:val="24"/>
+          <w:szCs w:val="24"/>
+          <w:rtl/>
+        </w:rPr>
+        <w:br/>
+      </w:r>
+      <w:r>
+        <w:rPr>
+          <w:rFonts w:eastAsiaTheme="minorEastAsia" w:cstheme="minorHAnsi" w:hint="cs"/>
+          <w:sz w:val="24"/>
+          <w:szCs w:val="24"/>
+          <w:rtl/>
+        </w:rPr>
+        <w:t>כעת קיבלתי את אחוזי הדיוק הבאים, כאשר ניתן לראות כי מדי פעם המסווג מגיע לאחוזי דיוק של 1.0 :</w:t>
+      </w:r>
+      <w:r>
+        <w:rPr>
+          <w:rFonts w:eastAsiaTheme="minorEastAsia" w:cstheme="minorHAnsi"/>
+          <w:sz w:val="24"/>
+          <w:szCs w:val="24"/>
+          <w:rtl/>
+        </w:rPr>
+        <w:br/>
+      </w:r>
+      <w:r>
+        <w:rPr>
+          <w:rFonts w:eastAsiaTheme="minorEastAsia" w:cstheme="minorHAnsi"/>
+          <w:sz w:val="24"/>
+          <w:szCs w:val="24"/>
         </w:rPr>
         <w:br/>
       </w:r>
@@ -10889,52 +11879,190 @@
       <w:r>
         <w:rPr>
           <w:rFonts w:eastAsiaTheme="minorEastAsia" w:cstheme="minorHAnsi"/>
-          <w:b/>
-          <w:bCs/>
-          <w:sz w:val="24"/>
-          <w:szCs w:val="24"/>
-          <w:rtl/>
-        </w:rPr>
-        <w:br/>
-      </w:r>
-      <w:r>
-        <w:rPr>
-          <w:rFonts w:eastAsiaTheme="minorEastAsia" w:cstheme="minorHAnsi"/>
-          <w:b/>
-          <w:bCs/>
-          <w:sz w:val="24"/>
-          <w:szCs w:val="24"/>
-          <w:rtl/>
-        </w:rPr>
-        <w:br/>
-      </w:r>
-      <w:r>
-        <w:rPr>
-          <w:rFonts w:eastAsiaTheme="minorEastAsia" w:cstheme="minorHAnsi"/>
-          <w:b/>
-          <w:bCs/>
-          <w:sz w:val="24"/>
-          <w:szCs w:val="24"/>
-          <w:rtl/>
-        </w:rPr>
-        <w:br/>
-      </w:r>
-      <w:r>
-        <w:rPr>
-          <w:rFonts w:eastAsiaTheme="minorEastAsia" w:cstheme="minorHAnsi"/>
-          <w:b/>
-          <w:bCs/>
-          <w:sz w:val="24"/>
-          <w:szCs w:val="24"/>
-          <w:rtl/>
-        </w:rPr>
-        <w:br/>
-      </w:r>
-      <w:r>
-        <w:rPr>
-          <w:rFonts w:eastAsiaTheme="minorEastAsia" w:cstheme="minorHAnsi"/>
-          <w:b/>
-          <w:bCs/>
+          <w:sz w:val="24"/>
+          <w:szCs w:val="24"/>
+          <w:rtl/>
+        </w:rPr>
+        <w:br/>
+      </w:r>
+      <w:r>
+        <w:rPr>
+          <w:rFonts w:eastAsiaTheme="minorEastAsia" w:cstheme="minorHAnsi"/>
+          <w:sz w:val="24"/>
+          <w:szCs w:val="24"/>
+          <w:rtl/>
+        </w:rPr>
+        <w:br/>
+      </w:r>
+      <w:r>
+        <w:rPr>
+          <w:rFonts w:eastAsiaTheme="minorEastAsia" w:cstheme="minorHAnsi"/>
+          <w:sz w:val="24"/>
+          <w:szCs w:val="24"/>
+          <w:rtl/>
+        </w:rPr>
+        <w:br/>
+      </w:r>
+      <w:r>
+        <w:rPr>
+          <w:rFonts w:eastAsiaTheme="minorEastAsia" w:cstheme="minorHAnsi" w:hint="cs"/>
+          <w:sz w:val="24"/>
+          <w:szCs w:val="24"/>
+          <w:rtl/>
+        </w:rPr>
+        <w:t xml:space="preserve">* כדי לבחון שיפור אמיתי ולנטרל את פרמטר האי </w:t>
+      </w:r>
+      <w:proofErr w:type="spellStart"/>
+      <w:r>
+        <w:rPr>
+          <w:rFonts w:eastAsiaTheme="minorEastAsia" w:cstheme="minorHAnsi" w:hint="cs"/>
+          <w:sz w:val="24"/>
+          <w:szCs w:val="24"/>
+          <w:rtl/>
+        </w:rPr>
+        <w:t>דטרמינסטיות</w:t>
+      </w:r>
+      <w:proofErr w:type="spellEnd"/>
+      <w:r>
+        <w:rPr>
+          <w:rFonts w:eastAsiaTheme="minorEastAsia" w:cstheme="minorHAnsi" w:hint="cs"/>
+          <w:sz w:val="24"/>
+          <w:szCs w:val="24"/>
+          <w:rtl/>
+        </w:rPr>
+        <w:t xml:space="preserve"> של בחירת הדוגמאות האקראיות הרצתי ניסוי עם יצירת יער רגיל ויער משופר על אותן דוגמאות, </w:t>
+      </w:r>
+      <w:proofErr w:type="spellStart"/>
+      <w:r>
+        <w:rPr>
+          <w:rFonts w:eastAsiaTheme="minorEastAsia" w:cstheme="minorHAnsi" w:hint="cs"/>
+          <w:sz w:val="24"/>
+          <w:szCs w:val="24"/>
+          <w:rtl/>
+        </w:rPr>
+        <w:t>ובכ</w:t>
+      </w:r>
+      <w:proofErr w:type="spellEnd"/>
+      <w:r>
+        <w:rPr>
+          <w:rFonts w:eastAsiaTheme="minorEastAsia" w:cstheme="minorHAnsi" w:hint="cs"/>
+          <w:sz w:val="24"/>
+          <w:szCs w:val="24"/>
+          <w:rtl/>
+        </w:rPr>
+        <w:t>- 75% מהמקרים היער המשופר היה עדיף.</w:t>
+      </w:r>
+      <w:r>
+        <w:rPr>
+          <w:rFonts w:eastAsiaTheme="minorEastAsia" w:cstheme="minorHAnsi"/>
+          <w:sz w:val="24"/>
+          <w:szCs w:val="24"/>
+          <w:rtl/>
+        </w:rPr>
+        <w:br/>
+      </w:r>
+      <w:r>
+        <w:rPr>
+          <w:rFonts w:eastAsiaTheme="minorEastAsia" w:cstheme="minorHAnsi"/>
+          <w:sz w:val="24"/>
+          <w:szCs w:val="24"/>
+          <w:rtl/>
+        </w:rPr>
+        <w:br/>
+      </w:r>
+      <w:r>
+        <w:rPr>
+          <w:rFonts w:eastAsiaTheme="minorEastAsia" w:cstheme="minorHAnsi" w:hint="cs"/>
+          <w:sz w:val="24"/>
+          <w:szCs w:val="24"/>
+          <w:rtl/>
+        </w:rPr>
+        <w:t xml:space="preserve">* בנוסף , בהרצת 20 ניסויים של היער הרגיל אחוז הדיוק הממוצע היה </w:t>
+      </w:r>
+      <w:r>
+        <w:rPr>
+          <w:rFonts w:eastAsiaTheme="minorEastAsia" w:cstheme="minorHAnsi"/>
+          <w:sz w:val="24"/>
+          <w:szCs w:val="24"/>
+          <w:rtl/>
+        </w:rPr>
+        <w:br/>
+      </w:r>
+      <w:r>
+        <w:rPr>
+          <w:rFonts w:eastAsiaTheme="minorEastAsia" w:cstheme="minorHAnsi"/>
+          <w:sz w:val="24"/>
+          <w:szCs w:val="24"/>
+          <w:rtl/>
+        </w:rPr>
+        <w:br/>
+      </w:r>
+      <w:r>
+        <w:rPr>
+          <w:rFonts w:eastAsiaTheme="minorEastAsia" w:cstheme="minorHAnsi"/>
+          <w:sz w:val="24"/>
+          <w:szCs w:val="24"/>
+          <w:rtl/>
+        </w:rPr>
+        <w:br/>
+      </w:r>
+      <w:r>
+        <w:rPr>
+          <w:rFonts w:eastAsiaTheme="minorEastAsia" w:cstheme="minorHAnsi" w:hint="cs"/>
+          <w:sz w:val="24"/>
+          <w:szCs w:val="24"/>
+          <w:rtl/>
+        </w:rPr>
+        <w:t xml:space="preserve">ואילו בהרצת 20 ניסויים של היער המשופר ממוצע הדיוק היה  </w:t>
+      </w:r>
+      <w:r>
+        <w:rPr>
+          <w:rFonts w:eastAsiaTheme="minorEastAsia" w:cstheme="minorHAnsi"/>
+          <w:sz w:val="24"/>
+          <w:szCs w:val="24"/>
+          <w:rtl/>
+        </w:rPr>
+        <w:br/>
+      </w:r>
+      <w:r>
+        <w:rPr>
+          <w:rFonts w:eastAsiaTheme="minorEastAsia" w:cstheme="minorHAnsi"/>
+          <w:sz w:val="24"/>
+          <w:szCs w:val="24"/>
+          <w:rtl/>
+        </w:rPr>
+        <w:br/>
+      </w:r>
+      <w:r>
+        <w:rPr>
+          <w:rFonts w:eastAsiaTheme="minorEastAsia" w:cstheme="minorHAnsi"/>
+          <w:sz w:val="24"/>
+          <w:szCs w:val="24"/>
+          <w:rtl/>
+        </w:rPr>
+        <w:br/>
+      </w:r>
+      <w:r>
+        <w:rPr>
+          <w:rFonts w:eastAsiaTheme="minorEastAsia" w:cstheme="minorHAnsi" w:hint="cs"/>
+          <w:sz w:val="24"/>
+          <w:szCs w:val="24"/>
+          <w:rtl/>
+        </w:rPr>
+        <w:t xml:space="preserve">ובממוצע בהרצת 20 ניסויים על המשופר, על שלושה מקבלים אחוז דיוק של 1.0 . </w:t>
+      </w:r>
+      <w:r>
+        <w:rPr>
+          <w:rFonts w:eastAsiaTheme="minorEastAsia" w:cstheme="minorHAnsi"/>
+          <w:sz w:val="24"/>
+          <w:szCs w:val="24"/>
+          <w:rtl/>
+        </w:rPr>
+        <w:br/>
+      </w:r>
+      <w:r>
+        <w:rPr>
+          <w:rFonts w:eastAsiaTheme="minorEastAsia" w:cstheme="minorHAnsi"/>
           <w:sz w:val="24"/>
           <w:szCs w:val="24"/>
           <w:rtl/>
@@ -10977,7 +12105,7 @@
 </file>
 
 <file path=word/numbering.xml><?xml version="1.0" encoding="utf-8"?>
-<w:numbering xmlns:wpc="http://schemas.microsoft.com/office/word/2010/wordprocessingCanvas" xmlns:cx="http://schemas.microsoft.com/office/drawing/2014/chartex" xmlns:cx1="http://schemas.microsoft.com/office/drawing/2015/9/8/chartex" xmlns:cx2="http://schemas.microsoft.com/office/drawing/2015/10/21/chartex" xmlns:cx3="http://schemas.microsoft.com/office/drawing/2016/5/9/chartex" xmlns:cx4="http://schemas.microsoft.com/office/drawing/2016/5/10/chartex" xmlns:cx5="http://schemas.microsoft.com/office/drawing/2016/5/11/chartex" xmlns:cx6="http://schemas.microsoft.com/office/drawing/2016/5/12/chartex" xmlns:cx7="http://schemas.microsoft.com/office/drawing/2016/5/13/chartex" xmlns:cx8="http://schemas.microsoft.com/office/drawing/2016/5/14/chartex" xmlns:mc="http://schemas.openxmlformats.org/markup-compatibility/2006" xmlns:aink="http://schemas.microsoft.com/office/drawing/2016/ink" xmlns:am3d="http://schemas.microsoft.com/office/drawing/2017/model3d" xmlns:o="urn:schemas-microsoft-com:office:office" xmlns:r="http://schemas.openxmlformats.org/officeDocument/2006/relationships" xmlns:m="http://schemas.openxmlformats.org/officeDocument/2006/math" xmlns:v="urn:schemas-microsoft-com:vml" xmlns:wp14="http://schemas.microsoft.com/office/word/2010/wordprocessingDrawing" xmlns:wp="http://schemas.openxmlformats.org/drawingml/2006/wordprocessingDrawing" xmlns:w10="urn:schemas-microsoft-com:office:word" xmlns:w="http://schemas.openxmlformats.org/wordprocessingml/2006/main" xmlns:w14="http://schemas.microsoft.com/office/word/2010/wordml" xmlns:w15="http://schemas.microsoft.com/office/word/2012/wordml" xmlns:w16cid="http://schemas.microsoft.com/office/word/2016/wordml/cid" xmlns:w16se="http://schemas.microsoft.com/office/word/2015/wordml/symex" xmlns:wpg="http://schemas.microsoft.com/office/word/2010/wordprocessingGroup" xmlns:wpi="http://schemas.microsoft.com/office/word/2010/wordprocessingInk" xmlns:wne="http://schemas.microsoft.com/office/word/2006/wordml" xmlns:wps="http://schemas.microsoft.com/office/word/2010/wordprocessingShape" mc:Ignorable="w14 w15 w16se w16cid wp14">
+<w:numbering xmlns:wpc="http://schemas.microsoft.com/office/word/2010/wordprocessingCanvas" xmlns:cx="http://schemas.microsoft.com/office/drawing/2014/chartex" xmlns:cx1="http://schemas.microsoft.com/office/drawing/2015/9/8/chartex" xmlns:cx2="http://schemas.microsoft.com/office/drawing/2015/10/21/chartex" xmlns:cx3="http://schemas.microsoft.com/office/drawing/2016/5/9/chartex" xmlns:cx4="http://schemas.microsoft.com/office/drawing/2016/5/10/chartex" xmlns:cx5="http://schemas.microsoft.com/office/drawing/2016/5/11/chartex" xmlns:cx6="http://schemas.microsoft.com/office/drawing/2016/5/12/chartex" xmlns:cx7="http://schemas.microsoft.com/office/drawing/2016/5/13/chartex" xmlns:cx8="http://schemas.microsoft.com/office/drawing/2016/5/14/chartex" xmlns:mc="http://schemas.openxmlformats.org/markup-compatibility/2006" xmlns:aink="http://schemas.microsoft.com/office/drawing/2016/ink" xmlns:am3d="http://schemas.microsoft.com/office/drawing/2017/model3d" xmlns:o="urn:schemas-microsoft-com:office:office" xmlns:r="http://schemas.openxmlformats.org/officeDocument/2006/relationships" xmlns:m="http://schemas.openxmlformats.org/officeDocument/2006/math" xmlns:v="urn:schemas-microsoft-com:vml" xmlns:wp14="http://schemas.microsoft.com/office/word/2010/wordprocessingDrawing" xmlns:wp="http://schemas.openxmlformats.org/drawingml/2006/wordprocessingDrawing" xmlns:w10="urn:schemas-microsoft-com:office:word" xmlns:w="http://schemas.openxmlformats.org/wordprocessingml/2006/main" xmlns:w14="http://schemas.microsoft.com/office/word/2010/wordml" xmlns:w15="http://schemas.microsoft.com/office/word/2012/wordml" xmlns:w16cex="http://schemas.microsoft.com/office/word/2018/wordml/cex" xmlns:w16cid="http://schemas.microsoft.com/office/word/2016/wordml/cid" xmlns:w16="http://schemas.microsoft.com/office/word/2018/wordml" xmlns:w16se="http://schemas.microsoft.com/office/word/2015/wordml/symex" xmlns:wpg="http://schemas.microsoft.com/office/word/2010/wordprocessingGroup" xmlns:wpi="http://schemas.microsoft.com/office/word/2010/wordprocessingInk" xmlns:wne="http://schemas.microsoft.com/office/word/2006/wordml" xmlns:wps="http://schemas.microsoft.com/office/word/2010/wordprocessingShape" mc:Ignorable="w14 w15 w16se w16cid w16 w16cex wp14">
   <w:abstractNum w:abstractNumId="0" w15:restartNumberingAfterBreak="0">
     <w:nsid w:val="6AEF17A1"/>
     <w:multiLevelType w:val="hybridMultilevel"/>
@@ -11071,7 +12199,7 @@
 </file>
 
 <file path=word/styles.xml><?xml version="1.0" encoding="utf-8"?>
-<w:styles xmlns:mc="http://schemas.openxmlformats.org/markup-compatibility/2006" xmlns:r="http://schemas.openxmlformats.org/officeDocument/2006/relationships" xmlns:w="http://schemas.openxmlformats.org/wordprocessingml/2006/main" xmlns:w14="http://schemas.microsoft.com/office/word/2010/wordml" xmlns:w15="http://schemas.microsoft.com/office/word/2012/wordml" xmlns:w16cid="http://schemas.microsoft.com/office/word/2016/wordml/cid" xmlns:w16se="http://schemas.microsoft.com/office/word/2015/wordml/symex" mc:Ignorable="w14 w15 w16se w16cid">
+<w:styles xmlns:mc="http://schemas.openxmlformats.org/markup-compatibility/2006" xmlns:r="http://schemas.openxmlformats.org/officeDocument/2006/relationships" xmlns:w="http://schemas.openxmlformats.org/wordprocessingml/2006/main" xmlns:w14="http://schemas.microsoft.com/office/word/2010/wordml" xmlns:w15="http://schemas.microsoft.com/office/word/2012/wordml" xmlns:w16cex="http://schemas.microsoft.com/office/word/2018/wordml/cex" xmlns:w16cid="http://schemas.microsoft.com/office/word/2016/wordml/cid" xmlns:w16="http://schemas.microsoft.com/office/word/2018/wordml" xmlns:w16se="http://schemas.microsoft.com/office/word/2015/wordml/symex" mc:Ignorable="w14 w15 w16se w16cid w16 w16cex">
   <w:docDefaults>
     <w:rPrDefault>
       <w:rPr>

</xml_diff>